<commit_message>
Adds InputSystem, Player, Temp sprites for testing, and updates Documentation.
</commit_message>
<xml_diff>
--- a/Documentation/Game Off 2024 - GDD.docx
+++ b/Documentation/Game Off 2024 - GDD.docx
@@ -10579,6 +10579,18 @@
         </w:numPr>
       </w:pPr>
       <w:r>
+        <w:t>Added Control System – Keyboard.</w:t>
+      </w:r>
+    </w:p>
+    <w:p>
+      <w:pPr>
+        <w:pStyle w:val="GDD-Normal"/>
+        <w:numPr>
+          <w:ilvl w:val="1"/>
+          <w:numId w:val="40"/>
+        </w:numPr>
+      </w:pPr>
+      <w:r>
         <w:br w:type="page"/>
       </w:r>
     </w:p>
@@ -10849,7 +10861,15 @@
       </w:pPr>
       <w:r>
         <w:lastRenderedPageBreak/>
-        <w:t>Enemies or crates can drop additional weapons, in which the player can pickup and use until it runs out of ammo.</w:t>
+        <w:t xml:space="preserve">Enemies or crates can drop additional weapons, in which the player can </w:t>
+      </w:r>
+      <w:proofErr w:type="spellStart"/>
+      <w:r>
+        <w:t>pickup</w:t>
+      </w:r>
+      <w:proofErr w:type="spellEnd"/>
+      <w:r>
+        <w:t xml:space="preserve"> and use until it runs out of ammo.</w:t>
       </w:r>
     </w:p>
     <w:p>
@@ -11144,7 +11164,15 @@
         </w:numPr>
       </w:pPr>
       <w:r>
-        <w:t>Collectibles can also unlock additional areas, motivating players to collect collectibles if they want to explore the game in it’s entirety.</w:t>
+        <w:t xml:space="preserve">Collectibles can also unlock additional areas, motivating players to collect collectibles if they want to explore the game in </w:t>
+      </w:r>
+      <w:proofErr w:type="spellStart"/>
+      <w:r>
+        <w:t>it’s</w:t>
+      </w:r>
+      <w:proofErr w:type="spellEnd"/>
+      <w:r>
+        <w:t xml:space="preserve"> entirety.</w:t>
       </w:r>
     </w:p>
     <w:p>
@@ -11228,7 +11256,15 @@
         <w:t>There is more than the eye can see. The player, when they c</w:t>
       </w:r>
       <w:r>
-        <w:t>ollect certain collectibles, will discover more hidden secrets hidden within the complex. Perhaps even…otherworldy.</w:t>
+        <w:t>ollect certain collectibles, will discover more hidden secrets hidden within the complex. Perhaps even…</w:t>
+      </w:r>
+      <w:proofErr w:type="spellStart"/>
+      <w:r>
+        <w:t>otherworldy</w:t>
+      </w:r>
+      <w:proofErr w:type="spellEnd"/>
+      <w:r>
+        <w:t>.</w:t>
       </w:r>
     </w:p>
     <w:p>
@@ -13785,7 +13821,15 @@
               <w:pStyle w:val="GDD-Normal"/>
             </w:pPr>
             <w:r>
-              <w:t>Press E when colliding with a pickupable object.</w:t>
+              <w:t xml:space="preserve">Press E when colliding with a </w:t>
+            </w:r>
+            <w:proofErr w:type="spellStart"/>
+            <w:r>
+              <w:t>pickupable</w:t>
+            </w:r>
+            <w:proofErr w:type="spellEnd"/>
+            <w:r>
+              <w:t xml:space="preserve"> object.</w:t>
             </w:r>
           </w:p>
         </w:tc>
@@ -15661,8 +15705,13 @@
             <w:pPr>
               <w:pStyle w:val="GDD-Normal"/>
             </w:pPr>
-            <w:r>
-              <w:t>AttackSPD: 20</w:t>
+            <w:proofErr w:type="spellStart"/>
+            <w:r>
+              <w:t>AttackSPD</w:t>
+            </w:r>
+            <w:proofErr w:type="spellEnd"/>
+            <w:r>
+              <w:t>: 20</w:t>
             </w:r>
           </w:p>
           <w:p>
@@ -15748,18 +15797,20 @@
               <w:pStyle w:val="GDD-Normal"/>
             </w:pPr>
             <w:r>
-              <w:t>Damage: 1</w:t>
-            </w:r>
-            <w:r>
-              <w:t>5</w:t>
+              <w:t>Damage: 15</w:t>
             </w:r>
           </w:p>
           <w:p>
             <w:pPr>
               <w:pStyle w:val="GDD-Normal"/>
             </w:pPr>
-            <w:r>
-              <w:t>AttackSPD: 15</w:t>
+            <w:proofErr w:type="spellStart"/>
+            <w:r>
+              <w:t>AttackSPD</w:t>
+            </w:r>
+            <w:proofErr w:type="spellEnd"/>
+            <w:r>
+              <w:t>: 15</w:t>
             </w:r>
           </w:p>
           <w:p>
@@ -15767,10 +15818,7 @@
               <w:pStyle w:val="GDD-Normal"/>
             </w:pPr>
             <w:r>
-              <w:t xml:space="preserve">Range: </w:t>
-            </w:r>
-            <w:r>
-              <w:t>10</w:t>
+              <w:t>Range: 10</w:t>
             </w:r>
           </w:p>
           <w:p>
@@ -15782,10 +15830,7 @@
               </w:rPr>
             </w:pPr>
             <w:r>
-              <w:t xml:space="preserve">Ammo: </w:t>
-            </w:r>
-            <w:r>
-              <w:t>8</w:t>
+              <w:t>Ammo: 8</w:t>
             </w:r>
           </w:p>
         </w:tc>
@@ -15848,21 +15893,20 @@
               <w:pStyle w:val="GDD-Normal"/>
             </w:pPr>
             <w:r>
-              <w:t xml:space="preserve">Damage: </w:t>
-            </w:r>
-            <w:r>
-              <w:t>20</w:t>
+              <w:t>Damage: 20</w:t>
             </w:r>
           </w:p>
           <w:p>
             <w:pPr>
               <w:pStyle w:val="GDD-Normal"/>
             </w:pPr>
-            <w:r>
-              <w:t xml:space="preserve">AttackSPD: </w:t>
-            </w:r>
-            <w:r>
-              <w:t>12</w:t>
+            <w:proofErr w:type="spellStart"/>
+            <w:r>
+              <w:t>AttackSPD</w:t>
+            </w:r>
+            <w:proofErr w:type="spellEnd"/>
+            <w:r>
+              <w:t>: 12</w:t>
             </w:r>
           </w:p>
           <w:p>
@@ -15870,10 +15914,7 @@
               <w:pStyle w:val="GDD-Normal"/>
             </w:pPr>
             <w:r>
-              <w:t xml:space="preserve">Range: </w:t>
-            </w:r>
-            <w:r>
-              <w:t>10</w:t>
+              <w:t>Range: 10</w:t>
             </w:r>
           </w:p>
           <w:p>
@@ -15885,10 +15926,7 @@
               </w:rPr>
             </w:pPr>
             <w:r>
-              <w:t xml:space="preserve">Ammo: </w:t>
-            </w:r>
-            <w:r>
-              <w:t>6</w:t>
+              <w:t>Ammo: 6</w:t>
             </w:r>
           </w:p>
         </w:tc>
@@ -15951,21 +15989,20 @@
               <w:pStyle w:val="GDD-Normal"/>
             </w:pPr>
             <w:r>
-              <w:t xml:space="preserve">Damage: </w:t>
-            </w:r>
-            <w:r>
-              <w:t>20 (Multiply via Distance)</w:t>
+              <w:t>Damage: 20 (Multiply via Distance)</w:t>
             </w:r>
           </w:p>
           <w:p>
             <w:pPr>
               <w:pStyle w:val="GDD-Normal"/>
             </w:pPr>
-            <w:r>
-              <w:t>AttackSPD: 1</w:t>
-            </w:r>
-            <w:r>
-              <w:t>0</w:t>
+            <w:proofErr w:type="spellStart"/>
+            <w:r>
+              <w:t>AttackSPD</w:t>
+            </w:r>
+            <w:proofErr w:type="spellEnd"/>
+            <w:r>
+              <w:t>: 10</w:t>
             </w:r>
           </w:p>
           <w:p>
@@ -15973,10 +16010,7 @@
               <w:pStyle w:val="GDD-Normal"/>
             </w:pPr>
             <w:r>
-              <w:t xml:space="preserve">Range: </w:t>
-            </w:r>
-            <w:r>
-              <w:t>5</w:t>
+              <w:t>Range: 5</w:t>
             </w:r>
           </w:p>
           <w:p>
@@ -15988,10 +16022,7 @@
               </w:rPr>
             </w:pPr>
             <w:r>
-              <w:t xml:space="preserve">Ammo: </w:t>
-            </w:r>
-            <w:r>
-              <w:t>8</w:t>
+              <w:t>Ammo: 8</w:t>
             </w:r>
           </w:p>
         </w:tc>
@@ -16054,21 +16085,20 @@
               <w:pStyle w:val="GDD-Normal"/>
             </w:pPr>
             <w:r>
-              <w:t xml:space="preserve">Damage: </w:t>
-            </w:r>
-            <w:r>
-              <w:t>25</w:t>
+              <w:t>Damage: 25</w:t>
             </w:r>
           </w:p>
           <w:p>
             <w:pPr>
               <w:pStyle w:val="GDD-Normal"/>
             </w:pPr>
-            <w:r>
-              <w:t xml:space="preserve">AttackSPD: </w:t>
-            </w:r>
-            <w:r>
-              <w:t>10</w:t>
+            <w:proofErr w:type="spellStart"/>
+            <w:r>
+              <w:t>AttackSPD</w:t>
+            </w:r>
+            <w:proofErr w:type="spellEnd"/>
+            <w:r>
+              <w:t>: 10</w:t>
             </w:r>
           </w:p>
           <w:p>
@@ -16076,10 +16106,7 @@
               <w:pStyle w:val="GDD-Normal"/>
             </w:pPr>
             <w:r>
-              <w:t xml:space="preserve">Range: </w:t>
-            </w:r>
-            <w:r>
-              <w:t>15</w:t>
+              <w:t>Range: 15</w:t>
             </w:r>
           </w:p>
           <w:p>
@@ -16091,10 +16118,7 @@
               </w:rPr>
             </w:pPr>
             <w:r>
-              <w:t>Ammo:</w:t>
-            </w:r>
-            <w:r>
-              <w:t xml:space="preserve"> 8</w:t>
+              <w:t>Ammo: 8</w:t>
             </w:r>
           </w:p>
         </w:tc>
@@ -16164,11 +16188,13 @@
             <w:pPr>
               <w:pStyle w:val="GDD-Normal"/>
             </w:pPr>
-            <w:r>
-              <w:t xml:space="preserve">AttackSPD: </w:t>
-            </w:r>
-            <w:r>
-              <w:t>30</w:t>
+            <w:proofErr w:type="spellStart"/>
+            <w:r>
+              <w:t>AttackSPD</w:t>
+            </w:r>
+            <w:proofErr w:type="spellEnd"/>
+            <w:r>
+              <w:t>: 30</w:t>
             </w:r>
           </w:p>
           <w:p>
@@ -16176,10 +16202,7 @@
               <w:pStyle w:val="GDD-Normal"/>
             </w:pPr>
             <w:r>
-              <w:t xml:space="preserve">Range: </w:t>
-            </w:r>
-            <w:r>
-              <w:t>10</w:t>
+              <w:t>Range: 10</w:t>
             </w:r>
           </w:p>
           <w:p>
@@ -16191,10 +16214,7 @@
               </w:rPr>
             </w:pPr>
             <w:r>
-              <w:t xml:space="preserve">Ammo: </w:t>
-            </w:r>
-            <w:r>
-              <w:t>50</w:t>
+              <w:t>Ammo: 50</w:t>
             </w:r>
           </w:p>
         </w:tc>
@@ -16257,21 +16277,20 @@
               <w:pStyle w:val="GDD-Normal"/>
             </w:pPr>
             <w:r>
-              <w:t>Damage: 1</w:t>
-            </w:r>
-            <w:r>
-              <w:t>5</w:t>
+              <w:t>Damage: 15</w:t>
             </w:r>
           </w:p>
           <w:p>
             <w:pPr>
               <w:pStyle w:val="GDD-Normal"/>
             </w:pPr>
-            <w:r>
-              <w:t>AttackSPD: 1</w:t>
-            </w:r>
-            <w:r>
-              <w:t>2</w:t>
+            <w:proofErr w:type="spellStart"/>
+            <w:r>
+              <w:t>AttackSPD</w:t>
+            </w:r>
+            <w:proofErr w:type="spellEnd"/>
+            <w:r>
+              <w:t>: 12</w:t>
             </w:r>
           </w:p>
           <w:p>
@@ -16279,10 +16298,7 @@
               <w:pStyle w:val="GDD-Normal"/>
             </w:pPr>
             <w:r>
-              <w:t xml:space="preserve">Range: </w:t>
-            </w:r>
-            <w:r>
-              <w:t>3</w:t>
+              <w:t>Range: 3</w:t>
             </w:r>
           </w:p>
           <w:p>
@@ -17112,17 +17128,11 @@
           </w:tcPr>
           <w:p>
             <w:pPr>
-              <w:pStyle w:val="GDD-Subcategory"/>
-              <w:numPr>
-                <w:ilvl w:val="0"/>
-                <w:numId w:val="0"/>
-              </w:numPr>
-              <w:jc w:val="center"/>
-              <w:rPr>
-                <w:i w:val="0"/>
-                <w:iCs/>
-              </w:rPr>
+              <w:pStyle w:val="GDD-Normal"/>
             </w:pPr>
+            <w:r>
+              <w:t>Health Pack</w:t>
+            </w:r>
           </w:p>
         </w:tc>
         <w:tc>
@@ -17131,17 +17141,11 @@
           </w:tcPr>
           <w:p>
             <w:pPr>
-              <w:pStyle w:val="GDD-Subcategory"/>
-              <w:numPr>
-                <w:ilvl w:val="0"/>
-                <w:numId w:val="0"/>
-              </w:numPr>
-              <w:jc w:val="center"/>
-              <w:rPr>
-                <w:i w:val="0"/>
-                <w:iCs/>
-              </w:rPr>
+              <w:pStyle w:val="GDD-Normal"/>
             </w:pPr>
+            <w:r>
+              <w:t>A medical box with a Red plus sigh on it. Gives the player health</w:t>
+            </w:r>
           </w:p>
         </w:tc>
         <w:tc>
@@ -17150,17 +17154,11 @@
           </w:tcPr>
           <w:p>
             <w:pPr>
-              <w:pStyle w:val="GDD-Subcategory"/>
-              <w:numPr>
-                <w:ilvl w:val="0"/>
-                <w:numId w:val="0"/>
-              </w:numPr>
-              <w:jc w:val="center"/>
-              <w:rPr>
-                <w:i w:val="0"/>
-                <w:iCs/>
-              </w:rPr>
+              <w:pStyle w:val="GDD-Normal"/>
             </w:pPr>
+            <w:r>
+              <w:t>+50 to Health</w:t>
+            </w:r>
           </w:p>
         </w:tc>
         <w:tc>
@@ -17169,16 +17167,58 @@
           </w:tcPr>
           <w:p>
             <w:pPr>
-              <w:pStyle w:val="GDD-Subcategory"/>
-              <w:numPr>
-                <w:ilvl w:val="0"/>
-                <w:numId w:val="0"/>
-              </w:numPr>
-              <w:jc w:val="center"/>
-              <w:rPr>
-                <w:i w:val="0"/>
-                <w:iCs/>
-              </w:rPr>
+              <w:pStyle w:val="GDD-Normal"/>
+            </w:pPr>
+          </w:p>
+        </w:tc>
+      </w:tr>
+      <w:tr>
+        <w:tc>
+          <w:tcPr>
+            <w:tcW w:w="2270" w:type="dxa"/>
+          </w:tcPr>
+          <w:p>
+            <w:pPr>
+              <w:pStyle w:val="GDD-Normal"/>
+            </w:pPr>
+            <w:r>
+              <w:t>Ammo</w:t>
+            </w:r>
+          </w:p>
+        </w:tc>
+        <w:tc>
+          <w:tcPr>
+            <w:tcW w:w="2270" w:type="dxa"/>
+          </w:tcPr>
+          <w:p>
+            <w:pPr>
+              <w:pStyle w:val="GDD-Normal"/>
+            </w:pPr>
+            <w:r>
+              <w:t>A set of 3 or 4 bullets positioned next to each other. Gives the player ammo for their pistol.</w:t>
+            </w:r>
+          </w:p>
+        </w:tc>
+        <w:tc>
+          <w:tcPr>
+            <w:tcW w:w="2270" w:type="dxa"/>
+          </w:tcPr>
+          <w:p>
+            <w:pPr>
+              <w:pStyle w:val="GDD-Normal"/>
+            </w:pPr>
+            <w:r>
+              <w:t>+10 bullets.</w:t>
+            </w:r>
+          </w:p>
+        </w:tc>
+        <w:tc>
+          <w:tcPr>
+            <w:tcW w:w="2270" w:type="dxa"/>
+          </w:tcPr>
+          <w:p>
+            <w:pPr>
+              <w:pStyle w:val="GDD-Normal"/>
             </w:pPr>
           </w:p>
         </w:tc>
@@ -17647,12 +17687,55 @@
     </w:p>
     <w:p>
       <w:pPr>
+        <w:pStyle w:val="GDD-Subcategory"/>
+        <w:numPr>
+          <w:ilvl w:val="4"/>
+          <w:numId w:val="33"/>
+        </w:numPr>
+      </w:pPr>
+      <w:r>
+        <w:t>Health Bar:</w:t>
+      </w:r>
+    </w:p>
+    <w:p>
+      <w:pPr>
         <w:pStyle w:val="GDD-Normal"/>
       </w:pPr>
+      <w:r>
+        <w:t>Circular bar, red indicating health.</w:t>
+      </w:r>
     </w:p>
     <w:p>
       <w:pPr>
         <w:pStyle w:val="GDD-Subcategory"/>
+        <w:numPr>
+          <w:ilvl w:val="4"/>
+          <w:numId w:val="33"/>
+        </w:numPr>
+      </w:pPr>
+      <w:r>
+        <w:t>Ammo Count</w:t>
+      </w:r>
+    </w:p>
+    <w:p>
+      <w:pPr>
+        <w:pStyle w:val="GDD-Normal"/>
+      </w:pPr>
+      <w:r>
+        <w:t>Shows amount of bullets via sprites.</w:t>
+      </w:r>
+    </w:p>
+    <w:p>
+      <w:pPr>
+        <w:pStyle w:val="GDD-Normal"/>
+      </w:pPr>
+      <w:r>
+        <w:t>Ex: 2 bullets in gun, shows 2 bullet sprites on screen.</w:t>
+      </w:r>
+    </w:p>
+    <w:p>
+      <w:pPr>
+        <w:pStyle w:val="GDD-Subcategory"/>
       </w:pPr>
       <w:r>
         <w:t>Vehicle HUD</w:t>
@@ -17667,8 +17750,13 @@
       <w:pPr>
         <w:pStyle w:val="GDD-Subcategory"/>
       </w:pPr>
-      <w:r>
-        <w:t>Etc…</w:t>
+      <w:proofErr w:type="spellStart"/>
+      <w:r>
+        <w:t>Etc</w:t>
+      </w:r>
+      <w:proofErr w:type="spellEnd"/>
+      <w:r>
+        <w:t>…</w:t>
       </w:r>
     </w:p>
     <w:p>
@@ -17714,8 +17802,24 @@
     </w:p>
     <w:p>
       <w:pPr>
+        <w:pStyle w:val="ListParagraph"/>
+      </w:pPr>
+    </w:p>
+    <w:p>
+      <w:pPr>
+        <w:pStyle w:val="GDD-Category2"/>
+      </w:pPr>
+      <w:r>
+        <w:t>Screen Size</w:t>
+      </w:r>
+    </w:p>
+    <w:p>
+      <w:pPr>
         <w:pStyle w:val="GDD-Normal"/>
       </w:pPr>
+      <w:r>
+        <w:t>1920x720</w:t>
+      </w:r>
     </w:p>
     <w:p>
       <w:pPr>
@@ -17731,6 +17835,14 @@
       <w:pPr>
         <w:pStyle w:val="GDD-Normal"/>
       </w:pPr>
+      <w:proofErr w:type="spellStart"/>
+      <w:r>
+        <w:t>Sidescroller</w:t>
+      </w:r>
+      <w:proofErr w:type="spellEnd"/>
+      <w:r>
+        <w:t>, Unity 2D</w:t>
+      </w:r>
     </w:p>
     <w:p>
       <w:pPr>
@@ -17754,6 +17866,7 @@
       <w:bookmarkStart w:id="128" w:name="_Toc181487304"/>
       <w:commentRangeStart w:id="129"/>
       <w:r>
+        <w:lastRenderedPageBreak/>
         <w:t>Control System</w:t>
       </w:r>
       <w:commentRangeEnd w:id="129"/>
@@ -17772,12 +17885,446 @@
       <w:pPr>
         <w:pStyle w:val="GDD-Category2"/>
       </w:pPr>
-      <w:bookmarkStart w:id="130" w:name="_Toc181487305"/>
-      <w:r>
-        <w:t>Button Inputs</w:t>
+      <w:bookmarkStart w:id="130" w:name="_Toc181487307"/>
+      <w:r>
+        <w:t>Keyboard and Mouse Controls</w:t>
       </w:r>
       <w:bookmarkEnd w:id="130"/>
     </w:p>
+    <w:tbl>
+      <w:tblPr>
+        <w:tblStyle w:val="TableGrid"/>
+        <w:tblW w:w="0" w:type="auto"/>
+        <w:tblLook w:val="04A0" w:firstRow="1" w:lastRow="0" w:firstColumn="1" w:lastColumn="0" w:noHBand="0" w:noVBand="1"/>
+      </w:tblPr>
+      <w:tblGrid>
+        <w:gridCol w:w="2065"/>
+        <w:gridCol w:w="3032"/>
+        <w:gridCol w:w="3983"/>
+      </w:tblGrid>
+      <w:tr>
+        <w:tc>
+          <w:tcPr>
+            <w:tcW w:w="2065" w:type="dxa"/>
+          </w:tcPr>
+          <w:p>
+            <w:pPr>
+              <w:pStyle w:val="GDD-Normal"/>
+              <w:jc w:val="center"/>
+              <w:rPr>
+                <w:b/>
+                <w:bCs/>
+              </w:rPr>
+            </w:pPr>
+            <w:r>
+              <w:rPr>
+                <w:b/>
+                <w:bCs/>
+              </w:rPr>
+              <w:t>Button</w:t>
+            </w:r>
+          </w:p>
+        </w:tc>
+        <w:tc>
+          <w:tcPr>
+            <w:tcW w:w="3032" w:type="dxa"/>
+          </w:tcPr>
+          <w:p>
+            <w:pPr>
+              <w:pStyle w:val="GDD-Normal"/>
+              <w:rPr>
+                <w:b/>
+                <w:bCs/>
+              </w:rPr>
+            </w:pPr>
+            <w:r>
+              <w:rPr>
+                <w:b/>
+                <w:bCs/>
+              </w:rPr>
+              <w:t>Action</w:t>
+            </w:r>
+          </w:p>
+        </w:tc>
+        <w:tc>
+          <w:tcPr>
+            <w:tcW w:w="3983" w:type="dxa"/>
+          </w:tcPr>
+          <w:p>
+            <w:pPr>
+              <w:pStyle w:val="GDD-Normal"/>
+              <w:rPr>
+                <w:b/>
+                <w:bCs/>
+              </w:rPr>
+            </w:pPr>
+            <w:r>
+              <w:rPr>
+                <w:b/>
+                <w:bCs/>
+              </w:rPr>
+              <w:t>Action Required</w:t>
+            </w:r>
+          </w:p>
+        </w:tc>
+      </w:tr>
+      <w:tr>
+        <w:tc>
+          <w:tcPr>
+            <w:tcW w:w="2065" w:type="dxa"/>
+          </w:tcPr>
+          <w:p>
+            <w:pPr>
+              <w:pStyle w:val="GDD-Normal"/>
+              <w:jc w:val="center"/>
+            </w:pPr>
+            <w:r>
+              <w:t>A</w:t>
+            </w:r>
+          </w:p>
+        </w:tc>
+        <w:tc>
+          <w:tcPr>
+            <w:tcW w:w="3032" w:type="dxa"/>
+          </w:tcPr>
+          <w:p>
+            <w:pPr>
+              <w:pStyle w:val="GDD-Normal"/>
+            </w:pPr>
+            <w:r>
+              <w:t>Walk Right</w:t>
+            </w:r>
+          </w:p>
+        </w:tc>
+        <w:tc>
+          <w:tcPr>
+            <w:tcW w:w="3983" w:type="dxa"/>
+          </w:tcPr>
+          <w:p>
+            <w:pPr>
+              <w:pStyle w:val="GDD-Normal"/>
+            </w:pPr>
+            <w:r>
+              <w:t>Hold</w:t>
+            </w:r>
+          </w:p>
+        </w:tc>
+      </w:tr>
+      <w:tr>
+        <w:tc>
+          <w:tcPr>
+            <w:tcW w:w="2065" w:type="dxa"/>
+          </w:tcPr>
+          <w:p>
+            <w:pPr>
+              <w:pStyle w:val="GDD-Normal"/>
+              <w:jc w:val="center"/>
+            </w:pPr>
+            <w:r>
+              <w:t>D</w:t>
+            </w:r>
+          </w:p>
+        </w:tc>
+        <w:tc>
+          <w:tcPr>
+            <w:tcW w:w="3032" w:type="dxa"/>
+          </w:tcPr>
+          <w:p>
+            <w:pPr>
+              <w:pStyle w:val="GDD-Normal"/>
+            </w:pPr>
+            <w:r>
+              <w:t>Walk Left</w:t>
+            </w:r>
+          </w:p>
+        </w:tc>
+        <w:tc>
+          <w:tcPr>
+            <w:tcW w:w="3983" w:type="dxa"/>
+          </w:tcPr>
+          <w:p>
+            <w:pPr>
+              <w:pStyle w:val="GDD-Normal"/>
+            </w:pPr>
+            <w:r>
+              <w:t>Hold</w:t>
+            </w:r>
+          </w:p>
+        </w:tc>
+      </w:tr>
+      <w:tr>
+        <w:tc>
+          <w:tcPr>
+            <w:tcW w:w="2065" w:type="dxa"/>
+          </w:tcPr>
+          <w:p>
+            <w:pPr>
+              <w:pStyle w:val="GDD-Normal"/>
+              <w:jc w:val="center"/>
+            </w:pPr>
+            <w:r>
+              <w:t>Spacebar</w:t>
+            </w:r>
+          </w:p>
+        </w:tc>
+        <w:tc>
+          <w:tcPr>
+            <w:tcW w:w="3032" w:type="dxa"/>
+          </w:tcPr>
+          <w:p>
+            <w:pPr>
+              <w:pStyle w:val="GDD-Normal"/>
+            </w:pPr>
+            <w:r>
+              <w:t>Jump</w:t>
+            </w:r>
+          </w:p>
+        </w:tc>
+        <w:tc>
+          <w:tcPr>
+            <w:tcW w:w="3983" w:type="dxa"/>
+          </w:tcPr>
+          <w:p>
+            <w:pPr>
+              <w:pStyle w:val="GDD-Normal"/>
+            </w:pPr>
+            <w:r>
+              <w:t>Press</w:t>
+            </w:r>
+          </w:p>
+        </w:tc>
+      </w:tr>
+      <w:tr>
+        <w:tc>
+          <w:tcPr>
+            <w:tcW w:w="2065" w:type="dxa"/>
+          </w:tcPr>
+          <w:p>
+            <w:pPr>
+              <w:pStyle w:val="GDD-Normal"/>
+              <w:jc w:val="center"/>
+            </w:pPr>
+            <w:r>
+              <w:t>S + A/D</w:t>
+            </w:r>
+          </w:p>
+        </w:tc>
+        <w:tc>
+          <w:tcPr>
+            <w:tcW w:w="3032" w:type="dxa"/>
+          </w:tcPr>
+          <w:p>
+            <w:pPr>
+              <w:pStyle w:val="GDD-Normal"/>
+            </w:pPr>
+            <w:r>
+              <w:t>Roll</w:t>
+            </w:r>
+          </w:p>
+        </w:tc>
+        <w:tc>
+          <w:tcPr>
+            <w:tcW w:w="3983" w:type="dxa"/>
+          </w:tcPr>
+          <w:p>
+            <w:pPr>
+              <w:pStyle w:val="GDD-Normal"/>
+            </w:pPr>
+            <w:r>
+              <w:t>Press + Press</w:t>
+            </w:r>
+          </w:p>
+        </w:tc>
+      </w:tr>
+      <w:tr>
+        <w:tc>
+          <w:tcPr>
+            <w:tcW w:w="2065" w:type="dxa"/>
+          </w:tcPr>
+          <w:p>
+            <w:pPr>
+              <w:pStyle w:val="GDD-Normal"/>
+              <w:jc w:val="center"/>
+            </w:pPr>
+            <w:r>
+              <w:t>Mouse Position</w:t>
+            </w:r>
+          </w:p>
+        </w:tc>
+        <w:tc>
+          <w:tcPr>
+            <w:tcW w:w="3032" w:type="dxa"/>
+          </w:tcPr>
+          <w:p>
+            <w:pPr>
+              <w:pStyle w:val="GDD-Normal"/>
+            </w:pPr>
+            <w:r>
+              <w:t>Aim</w:t>
+            </w:r>
+          </w:p>
+        </w:tc>
+        <w:tc>
+          <w:tcPr>
+            <w:tcW w:w="3983" w:type="dxa"/>
+          </w:tcPr>
+          <w:p>
+            <w:pPr>
+              <w:pStyle w:val="GDD-Normal"/>
+            </w:pPr>
+            <w:r>
+              <w:t>None</w:t>
+            </w:r>
+          </w:p>
+        </w:tc>
+      </w:tr>
+      <w:tr>
+        <w:tc>
+          <w:tcPr>
+            <w:tcW w:w="2065" w:type="dxa"/>
+          </w:tcPr>
+          <w:p>
+            <w:pPr>
+              <w:pStyle w:val="GDD-Normal"/>
+              <w:jc w:val="center"/>
+            </w:pPr>
+            <w:r>
+              <w:t>Left Mouse Click</w:t>
+            </w:r>
+          </w:p>
+        </w:tc>
+        <w:tc>
+          <w:tcPr>
+            <w:tcW w:w="3032" w:type="dxa"/>
+          </w:tcPr>
+          <w:p>
+            <w:pPr>
+              <w:pStyle w:val="GDD-Normal"/>
+            </w:pPr>
+            <w:r>
+              <w:t>Fire / Strike</w:t>
+            </w:r>
+          </w:p>
+        </w:tc>
+        <w:tc>
+          <w:tcPr>
+            <w:tcW w:w="3983" w:type="dxa"/>
+          </w:tcPr>
+          <w:p>
+            <w:pPr>
+              <w:pStyle w:val="GDD-Normal"/>
+            </w:pPr>
+            <w:r>
+              <w:t>Press</w:t>
+            </w:r>
+          </w:p>
+        </w:tc>
+      </w:tr>
+      <w:tr>
+        <w:tc>
+          <w:tcPr>
+            <w:tcW w:w="2065" w:type="dxa"/>
+          </w:tcPr>
+          <w:p>
+            <w:pPr>
+              <w:pStyle w:val="GDD-Normal"/>
+              <w:jc w:val="center"/>
+            </w:pPr>
+            <w:r>
+              <w:t>E</w:t>
+            </w:r>
+          </w:p>
+        </w:tc>
+        <w:tc>
+          <w:tcPr>
+            <w:tcW w:w="3032" w:type="dxa"/>
+          </w:tcPr>
+          <w:p>
+            <w:pPr>
+              <w:pStyle w:val="GDD-Normal"/>
+            </w:pPr>
+            <w:r>
+              <w:t>Open Door / Pickup Weapons / Drop Weapons</w:t>
+            </w:r>
+          </w:p>
+        </w:tc>
+        <w:tc>
+          <w:tcPr>
+            <w:tcW w:w="3983" w:type="dxa"/>
+          </w:tcPr>
+          <w:p>
+            <w:pPr>
+              <w:pStyle w:val="GDD-Normal"/>
+            </w:pPr>
+            <w:r>
+              <w:t>Press</w:t>
+            </w:r>
+          </w:p>
+        </w:tc>
+      </w:tr>
+      <w:tr>
+        <w:tc>
+          <w:tcPr>
+            <w:tcW w:w="2065" w:type="dxa"/>
+          </w:tcPr>
+          <w:p>
+            <w:pPr>
+              <w:pStyle w:val="GDD-Normal"/>
+              <w:jc w:val="center"/>
+            </w:pPr>
+            <w:r>
+              <w:t>Q</w:t>
+            </w:r>
+          </w:p>
+        </w:tc>
+        <w:tc>
+          <w:tcPr>
+            <w:tcW w:w="3032" w:type="dxa"/>
+          </w:tcPr>
+          <w:p>
+            <w:pPr>
+              <w:pStyle w:val="GDD-Normal"/>
+            </w:pPr>
+            <w:r>
+              <w:t>Swap Weapons</w:t>
+            </w:r>
+          </w:p>
+        </w:tc>
+        <w:tc>
+          <w:tcPr>
+            <w:tcW w:w="3983" w:type="dxa"/>
+          </w:tcPr>
+          <w:p>
+            <w:pPr>
+              <w:pStyle w:val="GDD-Normal"/>
+            </w:pPr>
+            <w:r>
+              <w:t>Press</w:t>
+            </w:r>
+          </w:p>
+        </w:tc>
+      </w:tr>
+    </w:tbl>
+    <w:p>
+      <w:pPr>
+        <w:pStyle w:val="GDD-Category1"/>
+        <w:numPr>
+          <w:ilvl w:val="0"/>
+          <w:numId w:val="0"/>
+        </w:numPr>
+        <w:ind w:left="576" w:hanging="576"/>
+      </w:pPr>
+      <w:bookmarkStart w:id="131" w:name="_Toc181487309"/>
+    </w:p>
+    <w:p>
+      <w:pPr>
+        <w:pStyle w:val="GDD-Category1"/>
+      </w:pPr>
+      <w:r>
+        <w:t>Audio</w:t>
+      </w:r>
+      <w:bookmarkEnd w:id="131"/>
+    </w:p>
     <w:p>
       <w:pPr>
         <w:pStyle w:val="GDD-Normal"/>
@@ -17787,73 +18334,12 @@
       <w:pPr>
         <w:pStyle w:val="GDD-Category2"/>
       </w:pPr>
-      <w:bookmarkStart w:id="131" w:name="_Toc181487306"/>
-      <w:r>
-        <w:t>Analog Controller</w:t>
-      </w:r>
-      <w:bookmarkEnd w:id="131"/>
-    </w:p>
-    <w:p>
-      <w:pPr>
-        <w:pStyle w:val="GDD-Normal"/>
-      </w:pPr>
-    </w:p>
-    <w:p>
-      <w:pPr>
-        <w:pStyle w:val="GDD-Category2"/>
-      </w:pPr>
-      <w:bookmarkStart w:id="132" w:name="_Toc181487307"/>
-      <w:r>
-        <w:lastRenderedPageBreak/>
-        <w:t>Keyboard and Mouse Controls</w:t>
-      </w:r>
-      <w:bookmarkEnd w:id="132"/>
-    </w:p>
-    <w:p>
-      <w:pPr>
-        <w:pStyle w:val="GDD-Normal"/>
-      </w:pPr>
-    </w:p>
-    <w:p>
-      <w:pPr>
-        <w:pStyle w:val="GDD-Category2"/>
-      </w:pPr>
-      <w:bookmarkStart w:id="133" w:name="_Toc181487308"/>
-      <w:r>
-        <w:t>ETC…</w:t>
-      </w:r>
-      <w:bookmarkEnd w:id="133"/>
-    </w:p>
-    <w:p>
-      <w:pPr>
-        <w:pStyle w:val="GDD-Normal"/>
-      </w:pPr>
-    </w:p>
-    <w:p>
-      <w:pPr>
-        <w:pStyle w:val="GDD-Category1"/>
-      </w:pPr>
-      <w:bookmarkStart w:id="134" w:name="_Toc181487309"/>
-      <w:r>
-        <w:t>Audio</w:t>
-      </w:r>
-      <w:bookmarkEnd w:id="134"/>
-    </w:p>
-    <w:p>
-      <w:pPr>
-        <w:pStyle w:val="GDD-Normal"/>
-      </w:pPr>
-    </w:p>
-    <w:p>
-      <w:pPr>
-        <w:pStyle w:val="GDD-Category2"/>
-      </w:pPr>
-      <w:bookmarkStart w:id="135" w:name="_Toc181487310"/>
-      <w:commentRangeStart w:id="136"/>
+      <w:bookmarkStart w:id="132" w:name="_Toc181487310"/>
+      <w:commentRangeStart w:id="133"/>
       <w:r>
         <w:t>Music</w:t>
       </w:r>
-      <w:commentRangeEnd w:id="136"/>
+      <w:commentRangeEnd w:id="133"/>
       <w:r>
         <w:rPr>
           <w:rStyle w:val="CommentReference"/>
@@ -17861,9 +18347,9 @@
           <w:b w:val="0"/>
           <w:color w:val="auto"/>
         </w:rPr>
-        <w:commentReference w:id="136"/>
-      </w:r>
-      <w:bookmarkEnd w:id="135"/>
+        <w:commentReference w:id="133"/>
+      </w:r>
+      <w:bookmarkEnd w:id="132"/>
     </w:p>
     <w:p>
       <w:pPr>
@@ -17874,12 +18360,12 @@
       <w:pPr>
         <w:pStyle w:val="GDD-Category2"/>
       </w:pPr>
-      <w:bookmarkStart w:id="137" w:name="_Toc181487311"/>
-      <w:commentRangeStart w:id="138"/>
+      <w:bookmarkStart w:id="134" w:name="_Toc181487311"/>
+      <w:commentRangeStart w:id="135"/>
       <w:r>
         <w:t>Sound Effects</w:t>
       </w:r>
-      <w:commentRangeEnd w:id="138"/>
+      <w:commentRangeEnd w:id="135"/>
       <w:r>
         <w:rPr>
           <w:rStyle w:val="CommentReference"/>
@@ -17887,9 +18373,9 @@
           <w:b w:val="0"/>
           <w:color w:val="auto"/>
         </w:rPr>
-        <w:commentReference w:id="138"/>
-      </w:r>
-      <w:bookmarkEnd w:id="137"/>
+        <w:commentReference w:id="135"/>
+      </w:r>
+      <w:bookmarkEnd w:id="134"/>
     </w:p>
     <w:p>
       <w:pPr>
@@ -17900,12 +18386,12 @@
       <w:pPr>
         <w:pStyle w:val="GDD-Category1"/>
       </w:pPr>
-      <w:bookmarkStart w:id="139" w:name="_Toc181487312"/>
-      <w:commentRangeStart w:id="140"/>
+      <w:bookmarkStart w:id="136" w:name="_Toc181487312"/>
+      <w:commentRangeStart w:id="137"/>
       <w:r>
         <w:t>Help System</w:t>
       </w:r>
-      <w:commentRangeEnd w:id="140"/>
+      <w:commentRangeEnd w:id="137"/>
       <w:r>
         <w:rPr>
           <w:rStyle w:val="CommentReference"/>
@@ -17914,9 +18400,9 @@
           <w:color w:val="auto"/>
           <w:u w:val="none"/>
         </w:rPr>
-        <w:commentReference w:id="140"/>
-      </w:r>
-      <w:bookmarkEnd w:id="139"/>
+        <w:commentReference w:id="137"/>
+      </w:r>
+      <w:bookmarkEnd w:id="136"/>
     </w:p>
     <w:p>
       <w:pPr>
@@ -17938,16 +18424,16 @@
           <w:numId w:val="0"/>
         </w:numPr>
       </w:pPr>
-      <w:bookmarkStart w:id="141" w:name="_Toc181487313"/>
+      <w:bookmarkStart w:id="138" w:name="_Toc181487313"/>
       <w:r>
         <w:lastRenderedPageBreak/>
         <w:t xml:space="preserve">Section VI - </w:t>
       </w:r>
-      <w:commentRangeStart w:id="142"/>
+      <w:commentRangeStart w:id="139"/>
       <w:r>
         <w:t>Enemies and allies</w:t>
       </w:r>
-      <w:commentRangeEnd w:id="142"/>
+      <w:commentRangeEnd w:id="139"/>
       <w:r>
         <w:rPr>
           <w:rStyle w:val="CommentReference"/>
@@ -17955,9 +18441,9 @@
           <w:b w:val="0"/>
           <w:color w:val="auto"/>
         </w:rPr>
-        <w:commentReference w:id="142"/>
-      </w:r>
-      <w:bookmarkEnd w:id="141"/>
+        <w:commentReference w:id="139"/>
+      </w:r>
+      <w:bookmarkEnd w:id="138"/>
     </w:p>
     <w:p>
       <w:pPr>
@@ -17985,12 +18471,12 @@
       <w:pPr>
         <w:pStyle w:val="GDD-Category1"/>
       </w:pPr>
-      <w:bookmarkStart w:id="143" w:name="_Toc181487314"/>
-      <w:commentRangeStart w:id="144"/>
+      <w:bookmarkStart w:id="140" w:name="_Toc181487314"/>
+      <w:commentRangeStart w:id="141"/>
       <w:r>
         <w:t>Opponent AI</w:t>
       </w:r>
-      <w:commentRangeEnd w:id="144"/>
+      <w:commentRangeEnd w:id="141"/>
       <w:r>
         <w:rPr>
           <w:rStyle w:val="CommentReference"/>
@@ -17998,9 +18484,9 @@
           <w:b w:val="0"/>
           <w:color w:val="auto"/>
         </w:rPr>
-        <w:commentReference w:id="144"/>
-      </w:r>
-      <w:bookmarkEnd w:id="143"/>
+        <w:commentReference w:id="141"/>
+      </w:r>
+      <w:bookmarkEnd w:id="140"/>
     </w:p>
     <w:p>
       <w:pPr>
@@ -18011,12 +18497,12 @@
       <w:pPr>
         <w:pStyle w:val="GDD-Category1"/>
       </w:pPr>
-      <w:bookmarkStart w:id="145" w:name="_Toc181487315"/>
-      <w:commentRangeStart w:id="146"/>
+      <w:bookmarkStart w:id="142" w:name="_Toc181487315"/>
+      <w:commentRangeStart w:id="143"/>
       <w:r>
         <w:t>Enemy AI – Villains and Monsters</w:t>
       </w:r>
-      <w:commentRangeEnd w:id="146"/>
+      <w:commentRangeEnd w:id="143"/>
       <w:r>
         <w:rPr>
           <w:rStyle w:val="CommentReference"/>
@@ -18025,9 +18511,9 @@
           <w:color w:val="auto"/>
           <w:u w:val="none"/>
         </w:rPr>
-        <w:commentReference w:id="146"/>
-      </w:r>
-      <w:bookmarkEnd w:id="145"/>
+        <w:commentReference w:id="143"/>
+      </w:r>
+      <w:bookmarkEnd w:id="142"/>
     </w:p>
     <w:p>
       <w:pPr>
@@ -18038,12 +18524,12 @@
       <w:pPr>
         <w:pStyle w:val="GDD-Category1"/>
       </w:pPr>
-      <w:bookmarkStart w:id="147" w:name="_Toc181487316"/>
-      <w:commentRangeStart w:id="148"/>
+      <w:bookmarkStart w:id="144" w:name="_Toc181487316"/>
+      <w:commentRangeStart w:id="145"/>
       <w:r>
         <w:t>Non-combat Characters</w:t>
       </w:r>
-      <w:commentRangeEnd w:id="148"/>
+      <w:commentRangeEnd w:id="145"/>
       <w:r>
         <w:rPr>
           <w:rStyle w:val="CommentReference"/>
@@ -18052,9 +18538,9 @@
           <w:color w:val="auto"/>
           <w:u w:val="none"/>
         </w:rPr>
-        <w:commentReference w:id="148"/>
-      </w:r>
-      <w:bookmarkEnd w:id="147"/>
+        <w:commentReference w:id="145"/>
+      </w:r>
+      <w:bookmarkEnd w:id="144"/>
     </w:p>
     <w:p>
       <w:pPr>
@@ -18065,12 +18551,12 @@
       <w:pPr>
         <w:pStyle w:val="GDD-Category1"/>
       </w:pPr>
-      <w:bookmarkStart w:id="149" w:name="_Toc181487317"/>
-      <w:commentRangeStart w:id="150"/>
+      <w:bookmarkStart w:id="146" w:name="_Toc181487317"/>
+      <w:commentRangeStart w:id="147"/>
       <w:r>
         <w:t>Friendly Characters</w:t>
       </w:r>
-      <w:commentRangeEnd w:id="150"/>
+      <w:commentRangeEnd w:id="147"/>
       <w:r>
         <w:rPr>
           <w:rStyle w:val="CommentReference"/>
@@ -18079,7 +18565,32 @@
           <w:color w:val="auto"/>
           <w:u w:val="none"/>
         </w:rPr>
-        <w:commentReference w:id="150"/>
+        <w:commentReference w:id="147"/>
+      </w:r>
+      <w:bookmarkEnd w:id="146"/>
+    </w:p>
+    <w:p>
+      <w:pPr>
+        <w:pStyle w:val="GDD-Normal"/>
+      </w:pPr>
+    </w:p>
+    <w:p>
+      <w:pPr>
+        <w:pStyle w:val="GDD-Category1"/>
+      </w:pPr>
+      <w:bookmarkStart w:id="148" w:name="_Toc181487318"/>
+      <w:r>
+        <w:t>Support AI</w:t>
+      </w:r>
+      <w:bookmarkEnd w:id="148"/>
+    </w:p>
+    <w:p>
+      <w:pPr>
+        <w:pStyle w:val="GDD-Category2"/>
+      </w:pPr>
+      <w:bookmarkStart w:id="149" w:name="_Toc181487319"/>
+      <w:r>
+        <w:t>Player and Collision Detection</w:t>
       </w:r>
       <w:bookmarkEnd w:id="149"/>
     </w:p>
@@ -18090,38 +18601,13 @@
     </w:p>
     <w:p>
       <w:pPr>
-        <w:pStyle w:val="GDD-Category1"/>
-      </w:pPr>
-      <w:bookmarkStart w:id="151" w:name="_Toc181487318"/>
-      <w:r>
-        <w:t>Support AI</w:t>
-      </w:r>
-      <w:bookmarkEnd w:id="151"/>
-    </w:p>
-    <w:p>
-      <w:pPr>
         <w:pStyle w:val="GDD-Category2"/>
       </w:pPr>
-      <w:bookmarkStart w:id="152" w:name="_Toc181487319"/>
-      <w:r>
-        <w:t>Player and Collision Detection</w:t>
-      </w:r>
-      <w:bookmarkEnd w:id="152"/>
-    </w:p>
-    <w:p>
-      <w:pPr>
-        <w:pStyle w:val="GDD-Normal"/>
-      </w:pPr>
-    </w:p>
-    <w:p>
-      <w:pPr>
-        <w:pStyle w:val="GDD-Category2"/>
-      </w:pPr>
-      <w:bookmarkStart w:id="153" w:name="_Toc181487320"/>
+      <w:bookmarkStart w:id="150" w:name="_Toc181487320"/>
       <w:r>
         <w:t>Pathfinding</w:t>
       </w:r>
-      <w:bookmarkEnd w:id="153"/>
+      <w:bookmarkEnd w:id="150"/>
     </w:p>
     <w:p>
       <w:pPr>
@@ -18149,16 +18635,16 @@
           <w:numId w:val="0"/>
         </w:numPr>
       </w:pPr>
-      <w:bookmarkStart w:id="154" w:name="_Toc181487321"/>
+      <w:bookmarkStart w:id="151" w:name="_Toc181487321"/>
       <w:r>
         <w:lastRenderedPageBreak/>
         <w:t xml:space="preserve">Section VII - </w:t>
       </w:r>
-      <w:commentRangeStart w:id="155"/>
+      <w:commentRangeStart w:id="152"/>
       <w:r>
         <w:t>Game Art</w:t>
       </w:r>
-      <w:commentRangeEnd w:id="155"/>
+      <w:commentRangeEnd w:id="152"/>
       <w:r>
         <w:rPr>
           <w:rStyle w:val="CommentReference"/>
@@ -18166,9 +18652,9 @@
           <w:b w:val="0"/>
           <w:color w:val="auto"/>
         </w:rPr>
-        <w:commentReference w:id="155"/>
-      </w:r>
-      <w:bookmarkEnd w:id="154"/>
+        <w:commentReference w:id="152"/>
+      </w:r>
+      <w:bookmarkEnd w:id="151"/>
     </w:p>
     <w:p>
       <w:pPr>
@@ -18196,10 +18682,55 @@
       <w:pPr>
         <w:pStyle w:val="GDD-Category1"/>
       </w:pPr>
-      <w:bookmarkStart w:id="156" w:name="_Toc181487322"/>
+      <w:bookmarkStart w:id="153" w:name="_Toc181487322"/>
       <w:r>
         <w:t>Concept Art</w:t>
       </w:r>
+      <w:bookmarkEnd w:id="153"/>
+    </w:p>
+    <w:p>
+      <w:pPr>
+        <w:pStyle w:val="GDD-Normal"/>
+      </w:pPr>
+    </w:p>
+    <w:p>
+      <w:pPr>
+        <w:pStyle w:val="GDD-Category1"/>
+      </w:pPr>
+      <w:bookmarkStart w:id="154" w:name="_Toc181487323"/>
+      <w:r>
+        <w:t>Style Guides</w:t>
+      </w:r>
+      <w:bookmarkEnd w:id="154"/>
+    </w:p>
+    <w:p>
+      <w:pPr>
+        <w:pStyle w:val="GDD-Normal"/>
+      </w:pPr>
+    </w:p>
+    <w:p>
+      <w:pPr>
+        <w:pStyle w:val="GDD-Category1"/>
+      </w:pPr>
+      <w:bookmarkStart w:id="155" w:name="_Toc181487324"/>
+      <w:r>
+        <w:t>Characters</w:t>
+      </w:r>
+      <w:bookmarkEnd w:id="155"/>
+    </w:p>
+    <w:p>
+      <w:pPr>
+        <w:pStyle w:val="GDD-Normal"/>
+      </w:pPr>
+    </w:p>
+    <w:p>
+      <w:pPr>
+        <w:pStyle w:val="GDD-Category1"/>
+      </w:pPr>
+      <w:bookmarkStart w:id="156" w:name="_Toc181487325"/>
+      <w:r>
+        <w:t>Environments</w:t>
+      </w:r>
       <w:bookmarkEnd w:id="156"/>
     </w:p>
     <w:p>
@@ -18211,9 +18742,9 @@
       <w:pPr>
         <w:pStyle w:val="GDD-Category1"/>
       </w:pPr>
-      <w:bookmarkStart w:id="157" w:name="_Toc181487323"/>
-      <w:r>
-        <w:t>Style Guides</w:t>
+      <w:bookmarkStart w:id="157" w:name="_Toc181487326"/>
+      <w:r>
+        <w:t>Equipment</w:t>
       </w:r>
       <w:bookmarkEnd w:id="157"/>
     </w:p>
@@ -18226,56 +18757,11 @@
       <w:pPr>
         <w:pStyle w:val="GDD-Category1"/>
       </w:pPr>
-      <w:bookmarkStart w:id="158" w:name="_Toc181487324"/>
-      <w:r>
-        <w:t>Characters</w:t>
+      <w:bookmarkStart w:id="158" w:name="_Toc181487327"/>
+      <w:r>
+        <w:t>Cut scenes</w:t>
       </w:r>
       <w:bookmarkEnd w:id="158"/>
-    </w:p>
-    <w:p>
-      <w:pPr>
-        <w:pStyle w:val="GDD-Normal"/>
-      </w:pPr>
-    </w:p>
-    <w:p>
-      <w:pPr>
-        <w:pStyle w:val="GDD-Category1"/>
-      </w:pPr>
-      <w:bookmarkStart w:id="159" w:name="_Toc181487325"/>
-      <w:r>
-        <w:t>Environments</w:t>
-      </w:r>
-      <w:bookmarkEnd w:id="159"/>
-    </w:p>
-    <w:p>
-      <w:pPr>
-        <w:pStyle w:val="GDD-Normal"/>
-      </w:pPr>
-    </w:p>
-    <w:p>
-      <w:pPr>
-        <w:pStyle w:val="GDD-Category1"/>
-      </w:pPr>
-      <w:bookmarkStart w:id="160" w:name="_Toc181487326"/>
-      <w:r>
-        <w:t>Equipment</w:t>
-      </w:r>
-      <w:bookmarkEnd w:id="160"/>
-    </w:p>
-    <w:p>
-      <w:pPr>
-        <w:pStyle w:val="GDD-Normal"/>
-      </w:pPr>
-    </w:p>
-    <w:p>
-      <w:pPr>
-        <w:pStyle w:val="GDD-Category1"/>
-      </w:pPr>
-      <w:bookmarkStart w:id="161" w:name="_Toc181487327"/>
-      <w:r>
-        <w:t>Cut scenes</w:t>
-      </w:r>
-      <w:bookmarkEnd w:id="161"/>
     </w:p>
     <w:p>
       <w:pPr>
@@ -18289,11 +18775,11 @@
           <w:sz w:val="32"/>
         </w:rPr>
       </w:pPr>
-      <w:bookmarkStart w:id="162" w:name="_Toc181487328"/>
+      <w:bookmarkStart w:id="159" w:name="_Toc181487328"/>
       <w:r>
         <w:t>Miscellaneous</w:t>
       </w:r>
-      <w:bookmarkEnd w:id="162"/>
+      <w:bookmarkEnd w:id="159"/>
     </w:p>
     <w:p>
       <w:pPr>
@@ -18318,12 +18804,12 @@
         </w:numPr>
         <w:ind w:left="432" w:hanging="432"/>
       </w:pPr>
-      <w:bookmarkStart w:id="163" w:name="_Toc181487329"/>
+      <w:bookmarkStart w:id="160" w:name="_Toc181487329"/>
       <w:r>
         <w:lastRenderedPageBreak/>
         <w:t>Appendices</w:t>
       </w:r>
-      <w:bookmarkEnd w:id="163"/>
+      <w:bookmarkEnd w:id="160"/>
     </w:p>
     <w:p>
       <w:pPr>
@@ -18355,210 +18841,210 @@
           <w:numId w:val="35"/>
         </w:numPr>
       </w:pPr>
-      <w:bookmarkStart w:id="164" w:name="_Toc181487330"/>
+      <w:bookmarkStart w:id="161" w:name="_Toc181487330"/>
       <w:r>
         <w:t>Asset List</w:t>
       </w:r>
+      <w:bookmarkEnd w:id="161"/>
+    </w:p>
+    <w:p>
+      <w:pPr>
+        <w:pStyle w:val="GDD-Category2"/>
+      </w:pPr>
+      <w:bookmarkStart w:id="162" w:name="_Toc181487331"/>
+      <w:r>
+        <w:t>Art</w:t>
+      </w:r>
+      <w:bookmarkEnd w:id="162"/>
+    </w:p>
+    <w:p>
+      <w:pPr>
+        <w:pStyle w:val="GDD-Subcategory"/>
+      </w:pPr>
+      <w:r>
+        <w:t>Model and Texture List</w:t>
+      </w:r>
+    </w:p>
+    <w:p>
+      <w:pPr>
+        <w:pStyle w:val="GDD-Normal"/>
+      </w:pPr>
+    </w:p>
+    <w:p>
+      <w:pPr>
+        <w:pStyle w:val="GDD-Subcategory"/>
+      </w:pPr>
+      <w:r>
+        <w:t>Animation List</w:t>
+      </w:r>
+    </w:p>
+    <w:p>
+      <w:pPr>
+        <w:pStyle w:val="GDD-Normal"/>
+      </w:pPr>
+    </w:p>
+    <w:p>
+      <w:pPr>
+        <w:pStyle w:val="GDD-Subcategory"/>
+      </w:pPr>
+      <w:r>
+        <w:t>Effects List</w:t>
+      </w:r>
+    </w:p>
+    <w:p>
+      <w:pPr>
+        <w:pStyle w:val="GDD-Normal"/>
+      </w:pPr>
+    </w:p>
+    <w:p>
+      <w:pPr>
+        <w:pStyle w:val="GDD-Subcategory"/>
+      </w:pPr>
+      <w:r>
+        <w:t xml:space="preserve">Interface Art List </w:t>
+      </w:r>
+    </w:p>
+    <w:p>
+      <w:pPr>
+        <w:pStyle w:val="GDD-Normal"/>
+      </w:pPr>
+    </w:p>
+    <w:p>
+      <w:pPr>
+        <w:pStyle w:val="GDD-Subcategory"/>
+      </w:pPr>
+      <w:r>
+        <w:t>Cut scene Lis</w:t>
+      </w:r>
+      <w:r>
+        <w:t>t</w:t>
+      </w:r>
+    </w:p>
+    <w:p>
+      <w:pPr>
+        <w:pStyle w:val="GDD-Normal"/>
+      </w:pPr>
+    </w:p>
+    <w:p>
+      <w:pPr>
+        <w:pStyle w:val="GDD-Category2"/>
+      </w:pPr>
+      <w:bookmarkStart w:id="163" w:name="_Toc181487332"/>
+      <w:r>
+        <w:t>Sound</w:t>
+      </w:r>
+      <w:bookmarkEnd w:id="163"/>
+    </w:p>
+    <w:p>
+      <w:pPr>
+        <w:pStyle w:val="GDD-Subcategory"/>
+      </w:pPr>
+      <w:r>
+        <w:t>Environmental Sounds</w:t>
+      </w:r>
+    </w:p>
+    <w:p>
+      <w:pPr>
+        <w:pStyle w:val="GDD-Normal"/>
+      </w:pPr>
+    </w:p>
+    <w:p>
+      <w:pPr>
+        <w:pStyle w:val="GDD-Subcategory"/>
+      </w:pPr>
+      <w:r>
+        <w:t>Weapon Sounds</w:t>
+      </w:r>
+    </w:p>
+    <w:p>
+      <w:pPr>
+        <w:pStyle w:val="GDD-Normal"/>
+      </w:pPr>
+    </w:p>
+    <w:p>
+      <w:pPr>
+        <w:pStyle w:val="GDD-Subcategory"/>
+      </w:pPr>
+      <w:r>
+        <w:t>Interface Sounds</w:t>
+      </w:r>
+    </w:p>
+    <w:p>
+      <w:pPr>
+        <w:pStyle w:val="GDD-Normal"/>
+      </w:pPr>
+    </w:p>
+    <w:p>
+      <w:pPr>
+        <w:pStyle w:val="GDD-Category2"/>
+      </w:pPr>
+      <w:bookmarkStart w:id="164" w:name="_Toc181487333"/>
+      <w:r>
+        <w:t>Music</w:t>
+      </w:r>
       <w:bookmarkEnd w:id="164"/>
     </w:p>
     <w:p>
       <w:pPr>
+        <w:pStyle w:val="GDD-Subcategory"/>
+      </w:pPr>
+      <w:r>
+        <w:t>Ambient</w:t>
+      </w:r>
+    </w:p>
+    <w:p>
+      <w:pPr>
+        <w:pStyle w:val="GDD-Normal"/>
+      </w:pPr>
+    </w:p>
+    <w:p>
+      <w:pPr>
+        <w:pStyle w:val="GDD-Subcategory"/>
+      </w:pPr>
+      <w:r>
+        <w:t>“Action”</w:t>
+      </w:r>
+    </w:p>
+    <w:p>
+      <w:pPr>
+        <w:pStyle w:val="GDD-Normal"/>
+      </w:pPr>
+    </w:p>
+    <w:p>
+      <w:pPr>
+        <w:pStyle w:val="GDD-Subcategory"/>
+      </w:pPr>
+      <w:r>
+        <w:t>Victory</w:t>
+      </w:r>
+    </w:p>
+    <w:p>
+      <w:pPr>
+        <w:pStyle w:val="GDD-Normal"/>
+      </w:pPr>
+    </w:p>
+    <w:p>
+      <w:pPr>
+        <w:pStyle w:val="GDD-Subcategory"/>
+      </w:pPr>
+      <w:r>
+        <w:t>Defeat</w:t>
+      </w:r>
+    </w:p>
+    <w:p>
+      <w:pPr>
+        <w:pStyle w:val="GDD-Normal"/>
+      </w:pPr>
+    </w:p>
+    <w:p>
+      <w:pPr>
         <w:pStyle w:val="GDD-Category2"/>
       </w:pPr>
-      <w:bookmarkStart w:id="165" w:name="_Toc181487331"/>
-      <w:r>
-        <w:t>Art</w:t>
+      <w:bookmarkStart w:id="165" w:name="_Toc181487334"/>
+      <w:r>
+        <w:t>Voice</w:t>
       </w:r>
       <w:bookmarkEnd w:id="165"/>
-    </w:p>
-    <w:p>
-      <w:pPr>
-        <w:pStyle w:val="GDD-Subcategory"/>
-      </w:pPr>
-      <w:r>
-        <w:t>Model and Texture List</w:t>
-      </w:r>
-    </w:p>
-    <w:p>
-      <w:pPr>
-        <w:pStyle w:val="GDD-Normal"/>
-      </w:pPr>
-    </w:p>
-    <w:p>
-      <w:pPr>
-        <w:pStyle w:val="GDD-Subcategory"/>
-      </w:pPr>
-      <w:r>
-        <w:t>Animation List</w:t>
-      </w:r>
-    </w:p>
-    <w:p>
-      <w:pPr>
-        <w:pStyle w:val="GDD-Normal"/>
-      </w:pPr>
-    </w:p>
-    <w:p>
-      <w:pPr>
-        <w:pStyle w:val="GDD-Subcategory"/>
-      </w:pPr>
-      <w:r>
-        <w:t>Effects List</w:t>
-      </w:r>
-    </w:p>
-    <w:p>
-      <w:pPr>
-        <w:pStyle w:val="GDD-Normal"/>
-      </w:pPr>
-    </w:p>
-    <w:p>
-      <w:pPr>
-        <w:pStyle w:val="GDD-Subcategory"/>
-      </w:pPr>
-      <w:r>
-        <w:t xml:space="preserve">Interface Art List </w:t>
-      </w:r>
-    </w:p>
-    <w:p>
-      <w:pPr>
-        <w:pStyle w:val="GDD-Normal"/>
-      </w:pPr>
-    </w:p>
-    <w:p>
-      <w:pPr>
-        <w:pStyle w:val="GDD-Subcategory"/>
-      </w:pPr>
-      <w:r>
-        <w:t>Cut scene Lis</w:t>
-      </w:r>
-      <w:r>
-        <w:t>t</w:t>
-      </w:r>
-    </w:p>
-    <w:p>
-      <w:pPr>
-        <w:pStyle w:val="GDD-Normal"/>
-      </w:pPr>
-    </w:p>
-    <w:p>
-      <w:pPr>
-        <w:pStyle w:val="GDD-Category2"/>
-      </w:pPr>
-      <w:bookmarkStart w:id="166" w:name="_Toc181487332"/>
-      <w:r>
-        <w:t>Sound</w:t>
-      </w:r>
-      <w:bookmarkEnd w:id="166"/>
-    </w:p>
-    <w:p>
-      <w:pPr>
-        <w:pStyle w:val="GDD-Subcategory"/>
-      </w:pPr>
-      <w:r>
-        <w:t>Environmental Sounds</w:t>
-      </w:r>
-    </w:p>
-    <w:p>
-      <w:pPr>
-        <w:pStyle w:val="GDD-Normal"/>
-      </w:pPr>
-    </w:p>
-    <w:p>
-      <w:pPr>
-        <w:pStyle w:val="GDD-Subcategory"/>
-      </w:pPr>
-      <w:r>
-        <w:t>Weapon Sounds</w:t>
-      </w:r>
-    </w:p>
-    <w:p>
-      <w:pPr>
-        <w:pStyle w:val="GDD-Normal"/>
-      </w:pPr>
-    </w:p>
-    <w:p>
-      <w:pPr>
-        <w:pStyle w:val="GDD-Subcategory"/>
-      </w:pPr>
-      <w:r>
-        <w:t>Interface Sounds</w:t>
-      </w:r>
-    </w:p>
-    <w:p>
-      <w:pPr>
-        <w:pStyle w:val="GDD-Normal"/>
-      </w:pPr>
-    </w:p>
-    <w:p>
-      <w:pPr>
-        <w:pStyle w:val="GDD-Category2"/>
-      </w:pPr>
-      <w:bookmarkStart w:id="167" w:name="_Toc181487333"/>
-      <w:r>
-        <w:t>Music</w:t>
-      </w:r>
-      <w:bookmarkEnd w:id="167"/>
-    </w:p>
-    <w:p>
-      <w:pPr>
-        <w:pStyle w:val="GDD-Subcategory"/>
-      </w:pPr>
-      <w:r>
-        <w:t>Ambient</w:t>
-      </w:r>
-    </w:p>
-    <w:p>
-      <w:pPr>
-        <w:pStyle w:val="GDD-Normal"/>
-      </w:pPr>
-    </w:p>
-    <w:p>
-      <w:pPr>
-        <w:pStyle w:val="GDD-Subcategory"/>
-      </w:pPr>
-      <w:r>
-        <w:t>“Action”</w:t>
-      </w:r>
-    </w:p>
-    <w:p>
-      <w:pPr>
-        <w:pStyle w:val="GDD-Normal"/>
-      </w:pPr>
-    </w:p>
-    <w:p>
-      <w:pPr>
-        <w:pStyle w:val="GDD-Subcategory"/>
-      </w:pPr>
-      <w:r>
-        <w:t>Victory</w:t>
-      </w:r>
-    </w:p>
-    <w:p>
-      <w:pPr>
-        <w:pStyle w:val="GDD-Normal"/>
-      </w:pPr>
-    </w:p>
-    <w:p>
-      <w:pPr>
-        <w:pStyle w:val="GDD-Subcategory"/>
-      </w:pPr>
-      <w:r>
-        <w:t>Defeat</w:t>
-      </w:r>
-    </w:p>
-    <w:p>
-      <w:pPr>
-        <w:pStyle w:val="GDD-Normal"/>
-      </w:pPr>
-    </w:p>
-    <w:p>
-      <w:pPr>
-        <w:pStyle w:val="GDD-Category2"/>
-      </w:pPr>
-      <w:bookmarkStart w:id="168" w:name="_Toc181487334"/>
-      <w:r>
-        <w:t>Voice</w:t>
-      </w:r>
-      <w:bookmarkEnd w:id="168"/>
     </w:p>
     <w:p>
       <w:pPr>
@@ -20481,7 +20967,7 @@
       </w:r>
     </w:p>
   </w:comment>
-  <w:comment w:id="136" w:author="Nemo Cedillo" w:date="2024-11-01T23:22:00Z" w:initials="NC">
+  <w:comment w:id="133" w:author="Nemo Cedillo" w:date="2024-11-01T23:22:00Z" w:initials="NC">
     <w:p>
       <w:pPr>
         <w:pStyle w:val="CommentText"/>
@@ -20513,7 +20999,7 @@
       </w:r>
     </w:p>
   </w:comment>
-  <w:comment w:id="138" w:author="Nemo Cedillo" w:date="2024-11-01T23:23:00Z" w:initials="NC">
+  <w:comment w:id="135" w:author="Nemo Cedillo" w:date="2024-11-01T23:23:00Z" w:initials="NC">
     <w:p>
       <w:pPr>
         <w:pStyle w:val="CommentText"/>
@@ -20545,7 +21031,7 @@
       </w:r>
     </w:p>
   </w:comment>
-  <w:comment w:id="140" w:author="Nemo Cedillo" w:date="2024-11-01T23:23:00Z" w:initials="NC">
+  <w:comment w:id="137" w:author="Nemo Cedillo" w:date="2024-11-01T23:23:00Z" w:initials="NC">
     <w:p>
       <w:pPr>
         <w:pStyle w:val="CommentText"/>
@@ -20569,7 +21055,7 @@
       </w:r>
     </w:p>
   </w:comment>
-  <w:comment w:id="142" w:author="Nemo Cedillo" w:date="2024-11-01T23:54:00Z" w:initials="NC">
+  <w:comment w:id="139" w:author="Nemo Cedillo" w:date="2024-11-01T23:54:00Z" w:initials="NC">
     <w:p>
       <w:pPr>
         <w:pStyle w:val="CommentText"/>
@@ -20625,7 +21111,7 @@
       </w:r>
     </w:p>
   </w:comment>
-  <w:comment w:id="144" w:author="Nemo Cedillo" w:date="2024-11-01T19:08:00Z" w:initials="NC">
+  <w:comment w:id="141" w:author="Nemo Cedillo" w:date="2024-11-01T19:08:00Z" w:initials="NC">
     <w:p>
       <w:pPr>
         <w:pStyle w:val="CommentText"/>
@@ -20641,7 +21127,7 @@
       </w:r>
     </w:p>
   </w:comment>
-  <w:comment w:id="146" w:author="Nemo Cedillo" w:date="2024-11-01T23:24:00Z" w:initials="NC">
+  <w:comment w:id="143" w:author="Nemo Cedillo" w:date="2024-11-01T23:24:00Z" w:initials="NC">
     <w:p>
       <w:pPr>
         <w:pStyle w:val="CommentText"/>
@@ -20673,7 +21159,7 @@
       </w:r>
     </w:p>
   </w:comment>
-  <w:comment w:id="148" w:author="Nemo Cedillo" w:date="2024-11-01T23:24:00Z" w:initials="NC">
+  <w:comment w:id="145" w:author="Nemo Cedillo" w:date="2024-11-01T23:24:00Z" w:initials="NC">
     <w:p>
       <w:pPr>
         <w:pStyle w:val="CommentText"/>
@@ -20697,7 +21183,7 @@
       </w:r>
     </w:p>
   </w:comment>
-  <w:comment w:id="150" w:author="Nemo Cedillo" w:date="2024-11-01T23:25:00Z" w:initials="NC">
+  <w:comment w:id="147" w:author="Nemo Cedillo" w:date="2024-11-01T23:25:00Z" w:initials="NC">
     <w:p>
       <w:pPr>
         <w:pStyle w:val="CommentText"/>
@@ -20713,7 +21199,7 @@
       </w:r>
     </w:p>
   </w:comment>
-  <w:comment w:id="155" w:author="Nemo Cedillo" w:date="2024-11-01T19:09:00Z" w:initials="NC">
+  <w:comment w:id="152" w:author="Nemo Cedillo" w:date="2024-11-01T19:09:00Z" w:initials="NC">
     <w:p>
       <w:pPr>
         <w:pStyle w:val="CommentText"/>

</xml_diff>

<commit_message>
Adds Enemy Prefab with testing sprites and a few functions.
</commit_message>
<xml_diff>
--- a/Documentation/Game Off 2024 - GDD.docx
+++ b/Documentation/Game Off 2024 - GDD.docx
@@ -10657,15 +10657,36 @@
         <w:pStyle w:val="GDD-Normal"/>
       </w:pPr>
       <w:r>
-        <w:t>The player, a detective of sorts, is tasked with taking out a mob boss, located in a secured complex flooded with henchmen, and optional mini-bosses for the player to uncover.</w:t>
+        <w:t xml:space="preserve">The player, a detective of sorts, is tasked with taking out a mob boss, located in a </w:t>
+      </w:r>
+      <w:proofErr w:type="gramStart"/>
+      <w:r>
+        <w:t>secured</w:t>
+      </w:r>
+      <w:proofErr w:type="gramEnd"/>
+      <w:r>
+        <w:t xml:space="preserve"> complex flooded with henchmen, and optional </w:t>
+      </w:r>
+      <w:proofErr w:type="gramStart"/>
+      <w:r>
+        <w:t>mini-bosses</w:t>
+      </w:r>
+      <w:proofErr w:type="gramEnd"/>
+      <w:r>
+        <w:t xml:space="preserve"> for the player to uncover.</w:t>
       </w:r>
     </w:p>
     <w:p>
       <w:pPr>
         <w:pStyle w:val="GDD-Normal"/>
       </w:pPr>
-      <w:r>
-        <w:t>In order to complete this, the player will fight their way to the boss, utilizing melee and firearms, picking them up via powers, ammo pickups, or other means.</w:t>
+      <w:proofErr w:type="gramStart"/>
+      <w:r>
+        <w:t>In order to</w:t>
+      </w:r>
+      <w:proofErr w:type="gramEnd"/>
+      <w:r>
+        <w:t xml:space="preserve"> complete this, the player will fight their way to the boss, utilizing melee and firearms, picking them up via powers, ammo pickups, or other means.</w:t>
       </w:r>
     </w:p>
     <w:p>
@@ -10710,7 +10731,15 @@
         <w:pStyle w:val="GDD-Normal"/>
       </w:pPr>
       <w:r>
-        <w:t>Exploration is important in the game, as the player not only fights through waves of enemies, but must also enter through various doors leading to different areas of the complex. Each area may contain more enemies, weapons, or other things the player must hunt.</w:t>
+        <w:t xml:space="preserve">Exploration is important in the game, as the player not only fights through waves of </w:t>
+      </w:r>
+      <w:proofErr w:type="gramStart"/>
+      <w:r>
+        <w:t>enemies, but</w:t>
+      </w:r>
+      <w:proofErr w:type="gramEnd"/>
+      <w:r>
+        <w:t xml:space="preserve"> must also enter through various doors leading to different areas of the complex. Each area may contain more enemies, weapons, or other things the player must hunt.</w:t>
       </w:r>
     </w:p>
     <w:p>
@@ -10768,8 +10797,13 @@
       <w:pPr>
         <w:pStyle w:val="GDD-Normal"/>
       </w:pPr>
-      <w:r>
-        <w:t>Also for fun.</w:t>
+      <w:proofErr w:type="gramStart"/>
+      <w:r>
+        <w:t>Also</w:t>
+      </w:r>
+      <w:proofErr w:type="gramEnd"/>
+      <w:r>
+        <w:t xml:space="preserve"> for fun.</w:t>
       </w:r>
     </w:p>
     <w:p>
@@ -10861,7 +10895,15 @@
       </w:pPr>
       <w:r>
         <w:lastRenderedPageBreak/>
-        <w:t xml:space="preserve">Enemies or crates can drop additional weapons, in which the player can </w:t>
+        <w:t>Enemies or crates can drop additional weapons</w:t>
+      </w:r>
+      <w:proofErr w:type="gramStart"/>
+      <w:r>
+        <w:t>, in</w:t>
+      </w:r>
+      <w:proofErr w:type="gramEnd"/>
+      <w:r>
+        <w:t xml:space="preserve"> which the player can </w:t>
       </w:r>
       <w:proofErr w:type="spellStart"/>
       <w:r>
@@ -10892,8 +10934,21 @@
           <w:numId w:val="43"/>
         </w:numPr>
       </w:pPr>
-      <w:r>
-        <w:t>Player can enter through doors, which takes them to another section of the complex with additional enemies and even hidden mini-bosses.</w:t>
+      <w:proofErr w:type="gramStart"/>
+      <w:r>
+        <w:t>Player</w:t>
+      </w:r>
+      <w:proofErr w:type="gramEnd"/>
+      <w:r>
+        <w:t xml:space="preserve"> can enter through doors, which takes them to another section of the complex with additional enemies and even hidden </w:t>
+      </w:r>
+      <w:proofErr w:type="gramStart"/>
+      <w:r>
+        <w:t>mini-bosses</w:t>
+      </w:r>
+      <w:proofErr w:type="gramEnd"/>
+      <w:r>
+        <w:t>.</w:t>
       </w:r>
     </w:p>
     <w:p>
@@ -10916,8 +10971,21 @@
           <w:numId w:val="43"/>
         </w:numPr>
       </w:pPr>
-      <w:r>
-        <w:t>Player can encounter additional mini-bosses, allowing the player to engage in additional challenges.</w:t>
+      <w:proofErr w:type="gramStart"/>
+      <w:r>
+        <w:t>Player</w:t>
+      </w:r>
+      <w:proofErr w:type="gramEnd"/>
+      <w:r>
+        <w:t xml:space="preserve"> can encounter additional </w:t>
+      </w:r>
+      <w:proofErr w:type="gramStart"/>
+      <w:r>
+        <w:t>mini-bosses</w:t>
+      </w:r>
+      <w:proofErr w:type="gramEnd"/>
+      <w:r>
+        <w:t>, allowing the player to engage in additional challenges.</w:t>
       </w:r>
     </w:p>
     <w:p>
@@ -10940,8 +11008,21 @@
           <w:numId w:val="43"/>
         </w:numPr>
       </w:pPr>
-      <w:r>
-        <w:t>Player is able to collect collectibles, allowing them to progress through the game and unlock certain features or secrets within the complex.</w:t>
+      <w:proofErr w:type="gramStart"/>
+      <w:r>
+        <w:t>Player</w:t>
+      </w:r>
+      <w:proofErr w:type="gramEnd"/>
+      <w:r>
+        <w:t xml:space="preserve"> </w:t>
+      </w:r>
+      <w:proofErr w:type="gramStart"/>
+      <w:r>
+        <w:t>is able to</w:t>
+      </w:r>
+      <w:proofErr w:type="gramEnd"/>
+      <w:r>
+        <w:t xml:space="preserve"> collect collectibles, allowing them to progress through the game and unlock certain features or secrets within the complex.</w:t>
       </w:r>
     </w:p>
     <w:p>
@@ -11167,10 +11248,12 @@
         <w:t xml:space="preserve">Collectibles can also unlock additional areas, motivating players to collect collectibles if they want to explore the game in </w:t>
       </w:r>
       <w:proofErr w:type="spellStart"/>
+      <w:proofErr w:type="gramStart"/>
       <w:r>
         <w:t>it’s</w:t>
       </w:r>
       <w:proofErr w:type="spellEnd"/>
+      <w:proofErr w:type="gramEnd"/>
       <w:r>
         <w:t xml:space="preserve"> entirety.</w:t>
       </w:r>
@@ -11196,7 +11279,15 @@
         </w:numPr>
       </w:pPr>
       <w:r>
-        <w:t>The player will be motivated to take on mini-bosses, creating an exhilarating and additional challenge for the player to play.</w:t>
+        <w:t xml:space="preserve">The player will be motivated to take on </w:t>
+      </w:r>
+      <w:proofErr w:type="gramStart"/>
+      <w:r>
+        <w:t>mini-bosses</w:t>
+      </w:r>
+      <w:proofErr w:type="gramEnd"/>
+      <w:r>
+        <w:t>, creating an exhilarating and additional challenge for the player to play.</w:t>
       </w:r>
     </w:p>
     <w:p>
@@ -11221,7 +11312,15 @@
         </w:numPr>
       </w:pPr>
       <w:r>
-        <w:t>The player would be motivated to continue playing in order to explore, allowing the player to discover additional secrets, mini-bosses, and collectibles</w:t>
+        <w:t xml:space="preserve">The player would be motivated to continue playing </w:t>
+      </w:r>
+      <w:proofErr w:type="gramStart"/>
+      <w:r>
+        <w:t>in order to</w:t>
+      </w:r>
+      <w:proofErr w:type="gramEnd"/>
+      <w:r>
+        <w:t xml:space="preserve"> explore, allowing the player to discover additional secrets, mini-bosses, and collectibles</w:t>
       </w:r>
       <w:r>
         <w:t>.</w:t>
@@ -11293,7 +11392,23 @@
         <w:pStyle w:val="GDD-Normal"/>
       </w:pPr>
       <w:r>
-        <w:t>The main Unique Selling Point would actually be the replay ability, as when the player collects collectibles, they can replay the level and discover new secrets as these collectibles unlocks hidden secrets and challenges in the level.</w:t>
+        <w:t xml:space="preserve">The main Unique Selling Point would </w:t>
+      </w:r>
+      <w:proofErr w:type="gramStart"/>
+      <w:r>
+        <w:t>actually be</w:t>
+      </w:r>
+      <w:proofErr w:type="gramEnd"/>
+      <w:r>
+        <w:t xml:space="preserve"> the replay ability, as when the player collects collectibles, they can replay the level and discover new secrets as these collectibles </w:t>
+      </w:r>
+      <w:proofErr w:type="gramStart"/>
+      <w:r>
+        <w:t>unlocks</w:t>
+      </w:r>
+      <w:proofErr w:type="gramEnd"/>
+      <w:r>
+        <w:t xml:space="preserve"> hidden secrets and challenges in the level.</w:t>
       </w:r>
     </w:p>
     <w:p>
@@ -11329,8 +11444,13 @@
       <w:pPr>
         <w:pStyle w:val="GDD-Normal"/>
       </w:pPr>
-      <w:r>
-        <w:t>Game is part of a game jam, so sticking to computer or PC platform, especially for WebGL, would be preferable.</w:t>
+      <w:proofErr w:type="gramStart"/>
+      <w:r>
+        <w:t>Game</w:t>
+      </w:r>
+      <w:proofErr w:type="gramEnd"/>
+      <w:r>
+        <w:t xml:space="preserve"> is part of a game jam, so sticking to computer or PC platform, especially for WebGL, would be preferable.</w:t>
       </w:r>
     </w:p>
     <w:p>
@@ -11581,7 +11701,23 @@
         <w:pStyle w:val="GDD-Normal"/>
       </w:pPr>
       <w:r>
-        <w:t>Some accessible areas is a garden, a few balconies, and the rooftops.</w:t>
+        <w:t xml:space="preserve">Some accessible areas </w:t>
+      </w:r>
+      <w:proofErr w:type="gramStart"/>
+      <w:r>
+        <w:t>is</w:t>
+      </w:r>
+      <w:proofErr w:type="gramEnd"/>
+      <w:r>
+        <w:t xml:space="preserve"> a garden, a few balconies, and </w:t>
+      </w:r>
+      <w:proofErr w:type="gramStart"/>
+      <w:r>
+        <w:t>the rooftops</w:t>
+      </w:r>
+      <w:proofErr w:type="gramEnd"/>
+      <w:r>
+        <w:t>.</w:t>
       </w:r>
     </w:p>
     <w:p>
@@ -11605,7 +11741,15 @@
         <w:pStyle w:val="GDD-Normal"/>
       </w:pPr>
       <w:r>
-        <w:t>Statues and decorations can be found as well, acting as platforms or cover for the player to use. A large fountain can also be found in the garden center, which can act as a boss arena.</w:t>
+        <w:t xml:space="preserve">Statues and decorations can be found as well, acting as platforms or </w:t>
+      </w:r>
+      <w:proofErr w:type="gramStart"/>
+      <w:r>
+        <w:t>cover</w:t>
+      </w:r>
+      <w:proofErr w:type="gramEnd"/>
+      <w:r>
+        <w:t xml:space="preserve"> for the player to use. A large fountain can also be found in the garden center, which can act as a boss arena.</w:t>
       </w:r>
     </w:p>
     <w:p>
@@ -11621,7 +11765,15 @@
         <w:pStyle w:val="GDD-Normal"/>
       </w:pPr>
       <w:r>
-        <w:t>Access to the balconies are scattered throughout the area, allowing the player to traverse outside around the complex. Balconies can include chairs (wooden), tables, railings, additional lighting, and doors leading to other places.</w:t>
+        <w:t xml:space="preserve">Access to the balconies </w:t>
+      </w:r>
+      <w:proofErr w:type="gramStart"/>
+      <w:r>
+        <w:t>are</w:t>
+      </w:r>
+      <w:proofErr w:type="gramEnd"/>
+      <w:r>
+        <w:t xml:space="preserve"> scattered throughout the area, allowing the player to traverse outside around the complex. Balconies can include chairs (wooden), tables, railings, additional lighting, and doors leading to other places.</w:t>
       </w:r>
     </w:p>
     <w:p>
@@ -11637,7 +11789,15 @@
         <w:pStyle w:val="GDD-Normal"/>
       </w:pPr>
       <w:r>
-        <w:t>The rooftops is accessed through more restricted areas of the mansion.</w:t>
+        <w:t xml:space="preserve">The rooftops </w:t>
+      </w:r>
+      <w:proofErr w:type="gramStart"/>
+      <w:r>
+        <w:t>is</w:t>
+      </w:r>
+      <w:proofErr w:type="gramEnd"/>
+      <w:r>
+        <w:t xml:space="preserve"> accessed through more restricted areas of the mansion.</w:t>
       </w:r>
     </w:p>
     <w:p>
@@ -11898,9 +12058,14 @@
       <w:bookmarkStart w:id="46" w:name="_Toc181487253"/>
       <w:commentRangeStart w:id="47"/>
       <w:r>
-        <w:t>Look and Feel</w:t>
+        <w:t xml:space="preserve">Look and </w:t>
+      </w:r>
+      <w:proofErr w:type="gramStart"/>
+      <w:r>
+        <w:t>Feel</w:t>
       </w:r>
       <w:commentRangeEnd w:id="47"/>
+      <w:proofErr w:type="gramEnd"/>
       <w:r>
         <w:rPr>
           <w:rStyle w:val="CommentReference"/>
@@ -12034,8 +12199,21 @@
       <w:pPr>
         <w:pStyle w:val="GDD-Normal"/>
       </w:pPr>
-      <w:r>
-        <w:t>Level will be broken down into several separate levels, but will be considered as one entire level.</w:t>
+      <w:proofErr w:type="gramStart"/>
+      <w:r>
+        <w:t>Level</w:t>
+      </w:r>
+      <w:proofErr w:type="gramEnd"/>
+      <w:r>
+        <w:t xml:space="preserve"> will be broken down into several separate </w:t>
+      </w:r>
+      <w:proofErr w:type="gramStart"/>
+      <w:r>
+        <w:t>levels, but</w:t>
+      </w:r>
+      <w:proofErr w:type="gramEnd"/>
+      <w:r>
+        <w:t xml:space="preserve"> will be considered as one entire level.</w:t>
       </w:r>
     </w:p>
     <w:p>
@@ -12364,7 +12542,15 @@
         </w:numPr>
       </w:pPr>
       <w:r>
-        <w:t>Dagger ( Melee )</w:t>
+        <w:t xml:space="preserve">Dagger </w:t>
+      </w:r>
+      <w:proofErr w:type="gramStart"/>
+      <w:r>
+        <w:t>( Melee</w:t>
+      </w:r>
+      <w:proofErr w:type="gramEnd"/>
+      <w:r>
+        <w:t xml:space="preserve"> )</w:t>
       </w:r>
     </w:p>
     <w:p>
@@ -12376,7 +12562,15 @@
         </w:numPr>
       </w:pPr>
       <w:r>
-        <w:t>Fists ( Melee )</w:t>
+        <w:t xml:space="preserve">Fists </w:t>
+      </w:r>
+      <w:proofErr w:type="gramStart"/>
+      <w:r>
+        <w:t>( Melee</w:t>
+      </w:r>
+      <w:proofErr w:type="gramEnd"/>
+      <w:r>
+        <w:t xml:space="preserve"> )</w:t>
       </w:r>
     </w:p>
     <w:p>
@@ -12623,7 +12817,15 @@
         <w:t>The player progresses through the level</w:t>
       </w:r>
       <w:r>
-        <w:t xml:space="preserve"> in a platformer, side-scroller like manner, similar to the Mario Games.</w:t>
+        <w:t xml:space="preserve"> in a platformer, side-scroller like manner, </w:t>
+      </w:r>
+      <w:proofErr w:type="gramStart"/>
+      <w:r>
+        <w:t>similar to</w:t>
+      </w:r>
+      <w:proofErr w:type="gramEnd"/>
+      <w:r>
+        <w:t xml:space="preserve"> the Mario Games.</w:t>
       </w:r>
     </w:p>
     <w:p>
@@ -12638,14 +12840,20 @@
       <w:pPr>
         <w:pStyle w:val="GDD-Normal"/>
       </w:pPr>
-      <w:r>
-        <w:t>In order to complete the game, the player must reach the end of the level and defeat the boss.</w:t>
+      <w:proofErr w:type="gramStart"/>
+      <w:r>
+        <w:t>In order to</w:t>
+      </w:r>
+      <w:proofErr w:type="gramEnd"/>
+      <w:r>
+        <w:t xml:space="preserve"> complete the game, the player must reach the end of the level and defeat the boss.</w:t>
       </w:r>
     </w:p>
     <w:p>
       <w:pPr>
         <w:pStyle w:val="GDD-Normal"/>
       </w:pPr>
+      <w:proofErr w:type="gramStart"/>
       <w:r>
         <w:t xml:space="preserve">( </w:t>
       </w:r>
@@ -12656,57 +12864,9 @@
           <w:i/>
           <w:iCs/>
         </w:rPr>
-        <w:t xml:space="preserve">INCLUDE FLOWCHART </w:t>
-      </w:r>
-      <w:r>
-        <w:t>)</w:t>
-      </w:r>
-    </w:p>
-    <w:p>
-      <w:pPr>
-        <w:pStyle w:val="GDD-Subcategory"/>
-      </w:pPr>
-      <w:r>
-        <w:t>Boss / Mini-bosses Battle Progression</w:t>
-      </w:r>
-    </w:p>
-    <w:p>
-      <w:pPr>
-        <w:pStyle w:val="GDD-Normal"/>
-      </w:pPr>
-      <w:r>
-        <w:t>The objective of the game is to defeat the boss, located at the end of the level.</w:t>
-      </w:r>
-    </w:p>
-    <w:p>
-      <w:pPr>
-        <w:pStyle w:val="GDD-Normal"/>
-      </w:pPr>
-      <w:r>
-        <w:t>The player must drain the boss’s health bar to 0 via damaging the boss with firearms, or melee.</w:t>
-      </w:r>
-    </w:p>
-    <w:p>
-      <w:pPr>
-        <w:pStyle w:val="GDD-Normal"/>
-      </w:pPr>
-      <w:r>
-        <w:t xml:space="preserve">In addition to the bosses, a steady, slow stream of enemies will also engage the player, </w:t>
-      </w:r>
-      <w:r>
-        <w:t>to</w:t>
-      </w:r>
-      <w:r>
-        <w:t xml:space="preserve"> provide the player with more firepower and bullets for the boss fight.</w:t>
-      </w:r>
-    </w:p>
-    <w:p>
-      <w:pPr>
-        <w:pStyle w:val="GDD-Normal"/>
-      </w:pPr>
-      <w:r>
-        <w:t xml:space="preserve">( </w:t>
-      </w:r>
+        <w:t>INCLUDE</w:t>
+      </w:r>
+      <w:proofErr w:type="gramEnd"/>
       <w:r>
         <w:rPr>
           <w:b/>
@@ -12714,7 +12874,84 @@
           <w:i/>
           <w:iCs/>
         </w:rPr>
-        <w:t xml:space="preserve">INCLUDE FLOWCHART </w:t>
+        <w:t xml:space="preserve"> FLOWCHART </w:t>
+      </w:r>
+      <w:r>
+        <w:t>)</w:t>
+      </w:r>
+    </w:p>
+    <w:p>
+      <w:pPr>
+        <w:pStyle w:val="GDD-Subcategory"/>
+      </w:pPr>
+      <w:r>
+        <w:t>Boss / Mini-bosses Battle Progression</w:t>
+      </w:r>
+    </w:p>
+    <w:p>
+      <w:pPr>
+        <w:pStyle w:val="GDD-Normal"/>
+      </w:pPr>
+      <w:r>
+        <w:t>The objective of the game is to defeat the boss, located at the end of the level.</w:t>
+      </w:r>
+    </w:p>
+    <w:p>
+      <w:pPr>
+        <w:pStyle w:val="GDD-Normal"/>
+      </w:pPr>
+      <w:r>
+        <w:t>The player must drain the boss’s health bar to 0 via damaging the boss with firearms, or melee.</w:t>
+      </w:r>
+    </w:p>
+    <w:p>
+      <w:pPr>
+        <w:pStyle w:val="GDD-Normal"/>
+      </w:pPr>
+      <w:r>
+        <w:t xml:space="preserve">In addition to the bosses, a steady, slow stream of enemies will also engage the player, </w:t>
+      </w:r>
+      <w:r>
+        <w:t>to</w:t>
+      </w:r>
+      <w:r>
+        <w:t xml:space="preserve"> provide the player with more firepower and bullets for the </w:t>
+      </w:r>
+      <w:proofErr w:type="gramStart"/>
+      <w:r>
+        <w:t>boss</w:t>
+      </w:r>
+      <w:proofErr w:type="gramEnd"/>
+      <w:r>
+        <w:t xml:space="preserve"> fight.</w:t>
+      </w:r>
+    </w:p>
+    <w:p>
+      <w:pPr>
+        <w:pStyle w:val="GDD-Normal"/>
+      </w:pPr>
+      <w:proofErr w:type="gramStart"/>
+      <w:r>
+        <w:t xml:space="preserve">( </w:t>
+      </w:r>
+      <w:r>
+        <w:rPr>
+          <w:b/>
+          <w:bCs/>
+          <w:i/>
+          <w:iCs/>
+        </w:rPr>
+        <w:t>INCLUDE</w:t>
+      </w:r>
+      <w:proofErr w:type="gramEnd"/>
+      <w:r>
+        <w:rPr>
+          <w:b/>
+          <w:bCs/>
+          <w:i/>
+          <w:iCs/>
+        </w:rPr>
+        <w:t xml:space="preserve"> FLOWCHART </w:t>
       </w:r>
       <w:r>
         <w:t>)</w:t>
@@ -12814,7 +13051,15 @@
         <w:pStyle w:val="GDD-Normal"/>
       </w:pPr>
       <w:r>
-        <w:t>There are a set of collectibles that the player can collect.</w:t>
+        <w:t xml:space="preserve">There </w:t>
+      </w:r>
+      <w:proofErr w:type="gramStart"/>
+      <w:r>
+        <w:t>are</w:t>
+      </w:r>
+      <w:proofErr w:type="gramEnd"/>
+      <w:r>
+        <w:t xml:space="preserve"> a set of collectibles that the player can collect.</w:t>
       </w:r>
     </w:p>
     <w:p>
@@ -12835,8 +13080,13 @@
       <w:pPr>
         <w:pStyle w:val="GDD-Normal"/>
       </w:pPr>
-      <w:r>
-        <w:t>Amount of Collectibles:</w:t>
+      <w:proofErr w:type="gramStart"/>
+      <w:r>
+        <w:t>Amount</w:t>
+      </w:r>
+      <w:proofErr w:type="gramEnd"/>
+      <w:r>
+        <w:t xml:space="preserve"> of Collectibles:</w:t>
       </w:r>
     </w:p>
     <w:p>
@@ -13163,7 +13413,15 @@
               <w:pStyle w:val="GDD-Normal"/>
             </w:pPr>
             <w:r>
-              <w:t>The player is able to walk back and forth</w:t>
+              <w:t xml:space="preserve">The player </w:t>
+            </w:r>
+            <w:proofErr w:type="gramStart"/>
+            <w:r>
+              <w:t>is able to</w:t>
+            </w:r>
+            <w:proofErr w:type="gramEnd"/>
+            <w:r>
+              <w:t xml:space="preserve"> walk back and forth</w:t>
             </w:r>
           </w:p>
         </w:tc>
@@ -13295,7 +13553,15 @@
               <w:pStyle w:val="GDD-Normal"/>
             </w:pPr>
             <w:r>
-              <w:t>The player is able to walk back and forth</w:t>
+              <w:t xml:space="preserve">The player </w:t>
+            </w:r>
+            <w:proofErr w:type="gramStart"/>
+            <w:r>
+              <w:t>is able to</w:t>
+            </w:r>
+            <w:proofErr w:type="gramEnd"/>
+            <w:r>
+              <w:t xml:space="preserve"> walk back and forth</w:t>
             </w:r>
           </w:p>
         </w:tc>
@@ -13656,7 +13922,15 @@
               <w:pStyle w:val="GDD-Normal"/>
             </w:pPr>
             <w:r>
-              <w:t>The player is able to open doors to other rooms</w:t>
+              <w:t xml:space="preserve">The player </w:t>
+            </w:r>
+            <w:proofErr w:type="gramStart"/>
+            <w:r>
+              <w:t>is able to</w:t>
+            </w:r>
+            <w:proofErr w:type="gramEnd"/>
+            <w:r>
+              <w:t xml:space="preserve"> open doors to other rooms</w:t>
             </w:r>
           </w:p>
         </w:tc>
@@ -13792,7 +14066,15 @@
               <w:pStyle w:val="GDD-Normal"/>
             </w:pPr>
             <w:r>
-              <w:t>The player is able to pick up collectibles or items in the level.</w:t>
+              <w:t xml:space="preserve">The player </w:t>
+            </w:r>
+            <w:proofErr w:type="gramStart"/>
+            <w:r>
+              <w:t>is able to</w:t>
+            </w:r>
+            <w:proofErr w:type="gramEnd"/>
+            <w:r>
+              <w:t xml:space="preserve"> pick up collectibles or items in the level.</w:t>
             </w:r>
           </w:p>
         </w:tc>
@@ -14110,7 +14392,15 @@
               <w:pStyle w:val="GDD-Normal"/>
             </w:pPr>
             <w:r>
-              <w:t>Press Q to Swap ( Melee, Pistol, Carrying weapon.)</w:t>
+              <w:t xml:space="preserve">Press Q to Swap </w:t>
+            </w:r>
+            <w:proofErr w:type="gramStart"/>
+            <w:r>
+              <w:t>( Melee</w:t>
+            </w:r>
+            <w:proofErr w:type="gramEnd"/>
+            <w:r>
+              <w:t>, Pistol, Carrying weapon.)</w:t>
             </w:r>
           </w:p>
         </w:tc>
@@ -14220,7 +14510,15 @@
         </w:numPr>
       </w:pPr>
       <w:r>
-        <w:t>Rolling ( Not important, but nice to have. )</w:t>
+        <w:t xml:space="preserve">Rolling </w:t>
+      </w:r>
+      <w:proofErr w:type="gramStart"/>
+      <w:r>
+        <w:t>( Not</w:t>
+      </w:r>
+      <w:proofErr w:type="gramEnd"/>
+      <w:r>
+        <w:t xml:space="preserve"> important, but nice to have. )</w:t>
       </w:r>
     </w:p>
     <w:tbl>
@@ -14583,7 +14881,15 @@
         <w:pStyle w:val="GDD-Normal"/>
       </w:pPr>
       <w:r>
-        <w:t>As a detective and a vigilante, the player learns of a mob boss that has dark secrets, and must take them down in order to eradicate the evil that it hides.</w:t>
+        <w:t xml:space="preserve">As a detective and a vigilante, the player learns of a mob boss that has dark </w:t>
+      </w:r>
+      <w:proofErr w:type="gramStart"/>
+      <w:r>
+        <w:t>secrets, and</w:t>
+      </w:r>
+      <w:proofErr w:type="gramEnd"/>
+      <w:r>
+        <w:t xml:space="preserve"> must take them down in order to eradicate the evil that it hides.</w:t>
       </w:r>
     </w:p>
     <w:p>
@@ -14667,7 +14973,23 @@
         <w:pStyle w:val="GDD-Normal"/>
       </w:pPr>
       <w:r>
-        <w:t>From here, the player can defeat a second phase of the mini-bosses and mob boss, fighting horrors from other worlds in order to beat the game a second time.</w:t>
+        <w:t xml:space="preserve">From here, the player can defeat </w:t>
+      </w:r>
+      <w:proofErr w:type="gramStart"/>
+      <w:r>
+        <w:t>a second</w:t>
+      </w:r>
+      <w:proofErr w:type="gramEnd"/>
+      <w:r>
+        <w:t xml:space="preserve"> phase of the mini-bosses and mob boss, fighting horrors from other worlds </w:t>
+      </w:r>
+      <w:proofErr w:type="gramStart"/>
+      <w:r>
+        <w:t>in order to</w:t>
+      </w:r>
+      <w:proofErr w:type="gramEnd"/>
+      <w:r>
+        <w:t xml:space="preserve"> beat the game a second time.</w:t>
       </w:r>
     </w:p>
     <w:p>
@@ -15008,7 +15330,15 @@
         </w:numPr>
       </w:pPr>
       <w:r>
-        <w:t>No face ( blank face ).</w:t>
+        <w:t xml:space="preserve">No face </w:t>
+      </w:r>
+      <w:proofErr w:type="gramStart"/>
+      <w:r>
+        <w:t>( blank</w:t>
+      </w:r>
+      <w:proofErr w:type="gramEnd"/>
+      <w:r>
+        <w:t xml:space="preserve"> face ).</w:t>
       </w:r>
     </w:p>
     <w:p>
@@ -15144,7 +15474,15 @@
         </w:numPr>
       </w:pPr>
       <w:r>
-        <w:t>The Detective is the vigilante that takes down the mob boss and mini-bosses.</w:t>
+        <w:t xml:space="preserve">The Detective is the vigilante that takes down the mob boss and </w:t>
+      </w:r>
+      <w:proofErr w:type="gramStart"/>
+      <w:r>
+        <w:t>mini-bosses</w:t>
+      </w:r>
+      <w:proofErr w:type="gramEnd"/>
+      <w:r>
+        <w:t>.</w:t>
       </w:r>
     </w:p>
     <w:p>
@@ -15366,6 +15704,663 @@
     </w:tbl>
     <w:p>
       <w:pPr>
+        <w:pStyle w:val="GDD-Subcategory"/>
+      </w:pPr>
+      <w:r>
+        <w:t>Enemy</w:t>
+      </w:r>
+    </w:p>
+    <w:p>
+      <w:pPr>
+        <w:pStyle w:val="GDD-Subcategory"/>
+        <w:numPr>
+          <w:ilvl w:val="4"/>
+          <w:numId w:val="24"/>
+        </w:numPr>
+      </w:pPr>
+      <w:commentRangeStart w:id="94"/>
+      <w:r>
+        <w:t>Look</w:t>
+      </w:r>
+      <w:commentRangeEnd w:id="94"/>
+      <w:r>
+        <w:rPr>
+          <w:rStyle w:val="CommentReference"/>
+          <w:rFonts w:ascii="Calibri" w:hAnsi="Calibri"/>
+          <w:i w:val="0"/>
+          <w:color w:val="auto"/>
+        </w:rPr>
+        <w:commentReference w:id="94"/>
+      </w:r>
+    </w:p>
+    <w:p>
+      <w:pPr>
+        <w:pStyle w:val="ListParagraph"/>
+        <w:numPr>
+          <w:ilvl w:val="0"/>
+          <w:numId w:val="46"/>
+        </w:numPr>
+        <w:rPr>
+          <w:sz w:val="24"/>
+          <w:szCs w:val="24"/>
+        </w:rPr>
+      </w:pPr>
+      <w:proofErr w:type="gramStart"/>
+      <w:r>
+        <w:rPr>
+          <w:sz w:val="24"/>
+          <w:szCs w:val="24"/>
+        </w:rPr>
+        <w:t>Wears</w:t>
+      </w:r>
+      <w:proofErr w:type="gramEnd"/>
+      <w:r>
+        <w:rPr>
+          <w:sz w:val="24"/>
+          <w:szCs w:val="24"/>
+        </w:rPr>
+        <w:t xml:space="preserve"> a </w:t>
+      </w:r>
+      <w:r>
+        <w:rPr>
+          <w:sz w:val="24"/>
+          <w:szCs w:val="24"/>
+        </w:rPr>
+        <w:t>variety of items ranging from shirts, ties, suspenders, belts, and hats.</w:t>
+      </w:r>
+    </w:p>
+    <w:p>
+      <w:pPr>
+        <w:pStyle w:val="ListParagraph"/>
+        <w:numPr>
+          <w:ilvl w:val="0"/>
+          <w:numId w:val="46"/>
+        </w:numPr>
+        <w:rPr>
+          <w:sz w:val="24"/>
+          <w:szCs w:val="24"/>
+        </w:rPr>
+      </w:pPr>
+      <w:r>
+        <w:rPr>
+          <w:sz w:val="24"/>
+          <w:szCs w:val="24"/>
+        </w:rPr>
+        <w:t>Hats:</w:t>
+      </w:r>
+    </w:p>
+    <w:p>
+      <w:pPr>
+        <w:pStyle w:val="ListParagraph"/>
+        <w:numPr>
+          <w:ilvl w:val="1"/>
+          <w:numId w:val="46"/>
+        </w:numPr>
+        <w:rPr>
+          <w:sz w:val="24"/>
+          <w:szCs w:val="24"/>
+        </w:rPr>
+      </w:pPr>
+      <w:r>
+        <w:rPr>
+          <w:sz w:val="24"/>
+          <w:szCs w:val="24"/>
+        </w:rPr>
+        <w:t>Fedoras</w:t>
+      </w:r>
+    </w:p>
+    <w:p>
+      <w:pPr>
+        <w:pStyle w:val="ListParagraph"/>
+        <w:numPr>
+          <w:ilvl w:val="1"/>
+          <w:numId w:val="46"/>
+        </w:numPr>
+        <w:rPr>
+          <w:sz w:val="24"/>
+          <w:szCs w:val="24"/>
+        </w:rPr>
+      </w:pPr>
+      <w:proofErr w:type="spellStart"/>
+      <w:r>
+        <w:rPr>
+          <w:sz w:val="24"/>
+          <w:szCs w:val="24"/>
+        </w:rPr>
+        <w:t>Flatcaps</w:t>
+      </w:r>
+      <w:proofErr w:type="spellEnd"/>
+    </w:p>
+    <w:p>
+      <w:pPr>
+        <w:pStyle w:val="ListParagraph"/>
+        <w:numPr>
+          <w:ilvl w:val="1"/>
+          <w:numId w:val="46"/>
+        </w:numPr>
+        <w:rPr>
+          <w:sz w:val="24"/>
+          <w:szCs w:val="24"/>
+        </w:rPr>
+      </w:pPr>
+      <w:r>
+        <w:rPr>
+          <w:sz w:val="24"/>
+          <w:szCs w:val="24"/>
+        </w:rPr>
+        <w:t>None</w:t>
+      </w:r>
+    </w:p>
+    <w:p>
+      <w:pPr>
+        <w:pStyle w:val="ListParagraph"/>
+        <w:numPr>
+          <w:ilvl w:val="0"/>
+          <w:numId w:val="46"/>
+        </w:numPr>
+        <w:rPr>
+          <w:sz w:val="24"/>
+          <w:szCs w:val="24"/>
+        </w:rPr>
+      </w:pPr>
+      <w:r>
+        <w:rPr>
+          <w:rFonts w:ascii="Times New Roman" w:hAnsi="Times New Roman"/>
+          <w:sz w:val="24"/>
+          <w:szCs w:val="24"/>
+        </w:rPr>
+        <w:t>Accessories</w:t>
+      </w:r>
+    </w:p>
+    <w:p>
+      <w:pPr>
+        <w:pStyle w:val="ListParagraph"/>
+        <w:numPr>
+          <w:ilvl w:val="1"/>
+          <w:numId w:val="46"/>
+        </w:numPr>
+      </w:pPr>
+      <w:r>
+        <w:rPr>
+          <w:rFonts w:ascii="Times New Roman" w:hAnsi="Times New Roman"/>
+          <w:sz w:val="24"/>
+        </w:rPr>
+        <w:t>Belts</w:t>
+      </w:r>
+    </w:p>
+    <w:p>
+      <w:pPr>
+        <w:pStyle w:val="ListParagraph"/>
+        <w:numPr>
+          <w:ilvl w:val="1"/>
+          <w:numId w:val="46"/>
+        </w:numPr>
+      </w:pPr>
+      <w:r>
+        <w:rPr>
+          <w:rFonts w:ascii="Times New Roman" w:hAnsi="Times New Roman"/>
+          <w:sz w:val="24"/>
+        </w:rPr>
+        <w:t>Suspenders</w:t>
+      </w:r>
+    </w:p>
+    <w:p>
+      <w:pPr>
+        <w:pStyle w:val="GDD-Normal"/>
+        <w:numPr>
+          <w:ilvl w:val="0"/>
+          <w:numId w:val="46"/>
+        </w:numPr>
+      </w:pPr>
+      <w:r>
+        <w:t xml:space="preserve">No face </w:t>
+      </w:r>
+      <w:proofErr w:type="gramStart"/>
+      <w:r>
+        <w:t>( blank</w:t>
+      </w:r>
+      <w:proofErr w:type="gramEnd"/>
+      <w:r>
+        <w:t xml:space="preserve"> face ).</w:t>
+      </w:r>
+    </w:p>
+    <w:p>
+      <w:pPr>
+        <w:pStyle w:val="GDD-Normal"/>
+        <w:numPr>
+          <w:ilvl w:val="0"/>
+          <w:numId w:val="46"/>
+        </w:numPr>
+      </w:pPr>
+      <w:r>
+        <w:t>Colors:</w:t>
+      </w:r>
+    </w:p>
+    <w:p>
+      <w:pPr>
+        <w:pStyle w:val="GDD-Normal"/>
+        <w:numPr>
+          <w:ilvl w:val="1"/>
+          <w:numId w:val="46"/>
+        </w:numPr>
+      </w:pPr>
+      <w:r>
+        <w:t>White</w:t>
+      </w:r>
+    </w:p>
+    <w:p>
+      <w:pPr>
+        <w:pStyle w:val="GDD-Normal"/>
+        <w:numPr>
+          <w:ilvl w:val="1"/>
+          <w:numId w:val="46"/>
+        </w:numPr>
+      </w:pPr>
+      <w:r>
+        <w:t>Blue</w:t>
+      </w:r>
+    </w:p>
+    <w:p>
+      <w:pPr>
+        <w:pStyle w:val="GDD-Normal"/>
+        <w:numPr>
+          <w:ilvl w:val="1"/>
+          <w:numId w:val="46"/>
+        </w:numPr>
+      </w:pPr>
+      <w:r>
+        <w:t>Red</w:t>
+      </w:r>
+    </w:p>
+    <w:p>
+      <w:pPr>
+        <w:pStyle w:val="GDD-Normal"/>
+        <w:numPr>
+          <w:ilvl w:val="1"/>
+          <w:numId w:val="46"/>
+        </w:numPr>
+      </w:pPr>
+      <w:r>
+        <w:t>Black</w:t>
+      </w:r>
+    </w:p>
+    <w:p>
+      <w:pPr>
+        <w:pStyle w:val="GDD-Subcategory"/>
+        <w:numPr>
+          <w:ilvl w:val="4"/>
+          <w:numId w:val="24"/>
+        </w:numPr>
+      </w:pPr>
+      <w:commentRangeStart w:id="95"/>
+      <w:r>
+        <w:t>Animations</w:t>
+      </w:r>
+      <w:commentRangeEnd w:id="95"/>
+      <w:r>
+        <w:rPr>
+          <w:rStyle w:val="CommentReference"/>
+          <w:rFonts w:ascii="Calibri" w:hAnsi="Calibri"/>
+          <w:i w:val="0"/>
+          <w:color w:val="auto"/>
+        </w:rPr>
+        <w:commentReference w:id="95"/>
+      </w:r>
+    </w:p>
+    <w:p>
+      <w:pPr>
+        <w:pStyle w:val="GDD-Normal"/>
+        <w:numPr>
+          <w:ilvl w:val="0"/>
+          <w:numId w:val="46"/>
+        </w:numPr>
+      </w:pPr>
+      <w:r>
+        <w:t>Melee Animation.</w:t>
+      </w:r>
+    </w:p>
+    <w:p>
+      <w:pPr>
+        <w:pStyle w:val="GDD-Normal"/>
+        <w:numPr>
+          <w:ilvl w:val="0"/>
+          <w:numId w:val="46"/>
+        </w:numPr>
+      </w:pPr>
+      <w:r>
+        <w:t>Shooting Animation</w:t>
+      </w:r>
+    </w:p>
+    <w:p>
+      <w:pPr>
+        <w:pStyle w:val="GDD-Normal"/>
+        <w:numPr>
+          <w:ilvl w:val="0"/>
+          <w:numId w:val="46"/>
+        </w:numPr>
+      </w:pPr>
+      <w:r>
+        <w:t>Running Animation</w:t>
+      </w:r>
+    </w:p>
+    <w:p>
+      <w:pPr>
+        <w:pStyle w:val="GDD-Normal"/>
+        <w:numPr>
+          <w:ilvl w:val="0"/>
+          <w:numId w:val="46"/>
+        </w:numPr>
+      </w:pPr>
+      <w:r>
+        <w:t>Idle Animation</w:t>
+      </w:r>
+    </w:p>
+    <w:p>
+      <w:pPr>
+        <w:pStyle w:val="GDD-Normal"/>
+        <w:numPr>
+          <w:ilvl w:val="0"/>
+          <w:numId w:val="46"/>
+        </w:numPr>
+      </w:pPr>
+      <w:r>
+        <w:t>Jumping Animation</w:t>
+      </w:r>
+    </w:p>
+    <w:p>
+      <w:pPr>
+        <w:pStyle w:val="GDD-Normal"/>
+        <w:numPr>
+          <w:ilvl w:val="0"/>
+          <w:numId w:val="46"/>
+        </w:numPr>
+      </w:pPr>
+      <w:r>
+        <w:t>Rolling Animation</w:t>
+      </w:r>
+    </w:p>
+    <w:p>
+      <w:pPr>
+        <w:pStyle w:val="GDD-Subcategory"/>
+        <w:numPr>
+          <w:ilvl w:val="4"/>
+          <w:numId w:val="24"/>
+        </w:numPr>
+      </w:pPr>
+      <w:r>
+        <w:t>Special Abilities</w:t>
+      </w:r>
+    </w:p>
+    <w:p>
+      <w:pPr>
+        <w:pStyle w:val="GDD-Normal"/>
+      </w:pPr>
+    </w:p>
+    <w:p>
+      <w:pPr>
+        <w:pStyle w:val="GDD-Subcategory"/>
+        <w:numPr>
+          <w:ilvl w:val="4"/>
+          <w:numId w:val="24"/>
+        </w:numPr>
+      </w:pPr>
+      <w:r>
+        <w:t>Relevance to game story</w:t>
+      </w:r>
+    </w:p>
+    <w:p>
+      <w:pPr>
+        <w:pStyle w:val="GDD-Normal"/>
+        <w:numPr>
+          <w:ilvl w:val="0"/>
+          <w:numId w:val="46"/>
+        </w:numPr>
+      </w:pPr>
+      <w:r>
+        <w:t xml:space="preserve">The Detective is the vigilante that takes down the mob boss and </w:t>
+      </w:r>
+      <w:proofErr w:type="gramStart"/>
+      <w:r>
+        <w:t>mini-bosses</w:t>
+      </w:r>
+      <w:proofErr w:type="gramEnd"/>
+      <w:r>
+        <w:t>.</w:t>
+      </w:r>
+    </w:p>
+    <w:p>
+      <w:pPr>
+        <w:pStyle w:val="GDD-Subcategory"/>
+        <w:numPr>
+          <w:ilvl w:val="4"/>
+          <w:numId w:val="24"/>
+        </w:numPr>
+      </w:pPr>
+      <w:commentRangeStart w:id="96"/>
+      <w:r>
+        <w:t>Statistics</w:t>
+      </w:r>
+      <w:commentRangeEnd w:id="96"/>
+      <w:r>
+        <w:rPr>
+          <w:rStyle w:val="CommentReference"/>
+          <w:rFonts w:ascii="Calibri" w:hAnsi="Calibri"/>
+          <w:b w:val="0"/>
+          <w:i w:val="0"/>
+          <w:color w:val="auto"/>
+        </w:rPr>
+        <w:commentReference w:id="96"/>
+      </w:r>
+    </w:p>
+    <w:tbl>
+      <w:tblPr>
+        <w:tblStyle w:val="TableGrid"/>
+        <w:tblW w:w="0" w:type="auto"/>
+        <w:tblInd w:w="720" w:type="dxa"/>
+        <w:tblLook w:val="04A0" w:firstRow="1" w:lastRow="0" w:firstColumn="1" w:lastColumn="0" w:noHBand="0" w:noVBand="1"/>
+      </w:tblPr>
+      <w:tblGrid>
+        <w:gridCol w:w="2065"/>
+        <w:gridCol w:w="6295"/>
+      </w:tblGrid>
+      <w:tr>
+        <w:tc>
+          <w:tcPr>
+            <w:tcW w:w="2065" w:type="dxa"/>
+          </w:tcPr>
+          <w:p>
+            <w:pPr>
+              <w:pStyle w:val="ListParagraph"/>
+              <w:ind w:left="0"/>
+            </w:pPr>
+            <w:r>
+              <w:t>Health</w:t>
+            </w:r>
+          </w:p>
+        </w:tc>
+        <w:tc>
+          <w:tcPr>
+            <w:tcW w:w="6295" w:type="dxa"/>
+          </w:tcPr>
+          <w:p>
+            <w:pPr>
+              <w:pStyle w:val="ListParagraph"/>
+              <w:ind w:left="0"/>
+            </w:pPr>
+            <w:r>
+              <w:t>1</w:t>
+            </w:r>
+            <w:r>
+              <w:t>0-15</w:t>
+            </w:r>
+          </w:p>
+        </w:tc>
+      </w:tr>
+      <w:tr>
+        <w:tc>
+          <w:tcPr>
+            <w:tcW w:w="2065" w:type="dxa"/>
+          </w:tcPr>
+          <w:p>
+            <w:pPr>
+              <w:pStyle w:val="ListParagraph"/>
+              <w:ind w:left="0"/>
+            </w:pPr>
+            <w:r>
+              <w:t>Run Speed</w:t>
+            </w:r>
+          </w:p>
+        </w:tc>
+        <w:tc>
+          <w:tcPr>
+            <w:tcW w:w="6295" w:type="dxa"/>
+          </w:tcPr>
+          <w:p>
+            <w:pPr>
+              <w:pStyle w:val="ListParagraph"/>
+              <w:ind w:left="0"/>
+            </w:pPr>
+            <w:r>
+              <w:t>10</w:t>
+            </w:r>
+          </w:p>
+        </w:tc>
+      </w:tr>
+      <w:tr>
+        <w:tc>
+          <w:tcPr>
+            <w:tcW w:w="2065" w:type="dxa"/>
+          </w:tcPr>
+          <w:p>
+            <w:pPr>
+              <w:pStyle w:val="ListParagraph"/>
+              <w:ind w:left="0"/>
+            </w:pPr>
+            <w:r>
+              <w:t>Jump Height</w:t>
+            </w:r>
+          </w:p>
+        </w:tc>
+        <w:tc>
+          <w:tcPr>
+            <w:tcW w:w="6295" w:type="dxa"/>
+          </w:tcPr>
+          <w:p>
+            <w:pPr>
+              <w:pStyle w:val="ListParagraph"/>
+              <w:ind w:left="0"/>
+            </w:pPr>
+            <w:r>
+              <w:t>5</w:t>
+            </w:r>
+          </w:p>
+        </w:tc>
+      </w:tr>
+      <w:tr>
+        <w:tc>
+          <w:tcPr>
+            <w:tcW w:w="2065" w:type="dxa"/>
+          </w:tcPr>
+          <w:p>
+            <w:pPr>
+              <w:pStyle w:val="ListParagraph"/>
+              <w:ind w:left="0"/>
+            </w:pPr>
+            <w:r>
+              <w:t>Roll Speed</w:t>
+            </w:r>
+          </w:p>
+        </w:tc>
+        <w:tc>
+          <w:tcPr>
+            <w:tcW w:w="6295" w:type="dxa"/>
+          </w:tcPr>
+          <w:p>
+            <w:pPr>
+              <w:pStyle w:val="ListParagraph"/>
+              <w:ind w:left="0"/>
+            </w:pPr>
+            <w:r>
+              <w:t>0</w:t>
+            </w:r>
+          </w:p>
+        </w:tc>
+      </w:tr>
+      <w:tr>
+        <w:tc>
+          <w:tcPr>
+            <w:tcW w:w="2065" w:type="dxa"/>
+          </w:tcPr>
+          <w:p>
+            <w:pPr>
+              <w:pStyle w:val="ListParagraph"/>
+              <w:ind w:left="0"/>
+            </w:pPr>
+            <w:r>
+              <w:t>Melee Damage</w:t>
+            </w:r>
+          </w:p>
+        </w:tc>
+        <w:tc>
+          <w:tcPr>
+            <w:tcW w:w="6295" w:type="dxa"/>
+          </w:tcPr>
+          <w:p>
+            <w:pPr>
+              <w:pStyle w:val="ListParagraph"/>
+              <w:ind w:left="0"/>
+            </w:pPr>
+            <w:r>
+              <w:t>10</w:t>
+            </w:r>
+          </w:p>
+        </w:tc>
+      </w:tr>
+      <w:tr>
+        <w:tc>
+          <w:tcPr>
+            <w:tcW w:w="2065" w:type="dxa"/>
+          </w:tcPr>
+          <w:p>
+            <w:pPr>
+              <w:pStyle w:val="ListParagraph"/>
+              <w:ind w:left="0"/>
+            </w:pPr>
+            <w:r>
+              <w:t>Pistol Damage</w:t>
+            </w:r>
+          </w:p>
+        </w:tc>
+        <w:tc>
+          <w:tcPr>
+            <w:tcW w:w="6295" w:type="dxa"/>
+          </w:tcPr>
+          <w:p>
+            <w:pPr>
+              <w:pStyle w:val="ListParagraph"/>
+              <w:ind w:left="0"/>
+            </w:pPr>
+            <w:r>
+              <w:t>1</w:t>
+            </w:r>
+            <w:r>
+              <w:t>0</w:t>
+            </w:r>
+          </w:p>
+        </w:tc>
+      </w:tr>
+    </w:tbl>
+    <w:p>
+      <w:pPr>
+        <w:pStyle w:val="GDD-Subcategory"/>
+        <w:numPr>
+          <w:ilvl w:val="4"/>
+          <w:numId w:val="33"/>
+        </w:numPr>
+      </w:pPr>
+    </w:p>
+    <w:p>
+      <w:pPr>
         <w:pStyle w:val="ListParagraph"/>
       </w:pPr>
     </w:p>
@@ -15511,12 +16506,12 @@
       <w:pPr>
         <w:pStyle w:val="GDD-Category2"/>
       </w:pPr>
-      <w:bookmarkStart w:id="94" w:name="_Toc181487279"/>
-      <w:commentRangeStart w:id="95"/>
+      <w:bookmarkStart w:id="97" w:name="_Toc181487279"/>
+      <w:commentRangeStart w:id="98"/>
       <w:r>
         <w:t>Items</w:t>
       </w:r>
-      <w:commentRangeEnd w:id="95"/>
+      <w:commentRangeEnd w:id="98"/>
       <w:r>
         <w:rPr>
           <w:rStyle w:val="CommentReference"/>
@@ -15524,9 +16519,9 @@
           <w:b w:val="0"/>
           <w:color w:val="auto"/>
         </w:rPr>
-        <w:commentReference w:id="95"/>
-      </w:r>
-      <w:bookmarkEnd w:id="94"/>
+        <w:commentReference w:id="98"/>
+      </w:r>
+      <w:bookmarkEnd w:id="97"/>
     </w:p>
     <w:p>
       <w:pPr>
@@ -16551,11 +17546,15 @@
               <w:pStyle w:val="GDD-Normal"/>
             </w:pPr>
             <w:r>
-              <w:t xml:space="preserve">A golden ring, decorated with circular engravings </w:t>
-            </w:r>
-            <w:r>
-              <w:lastRenderedPageBreak/>
-              <w:t>and a encrusted red jewel.</w:t>
+              <w:t xml:space="preserve">A golden ring, decorated with circular engravings and </w:t>
+            </w:r>
+            <w:proofErr w:type="gramStart"/>
+            <w:r>
+              <w:t>a</w:t>
+            </w:r>
+            <w:proofErr w:type="gramEnd"/>
+            <w:r>
+              <w:t xml:space="preserve"> encrusted red jewel.</w:t>
             </w:r>
           </w:p>
         </w:tc>
@@ -16568,7 +17567,6 @@
               <w:pStyle w:val="GDD-Normal"/>
             </w:pPr>
             <w:r>
-              <w:lastRenderedPageBreak/>
               <w:t>Location:</w:t>
             </w:r>
           </w:p>
@@ -16610,6 +17608,7 @@
               <w:pStyle w:val="GDD-Normal"/>
             </w:pPr>
             <w:r>
+              <w:lastRenderedPageBreak/>
               <w:t>Fedora</w:t>
             </w:r>
           </w:p>
@@ -16757,7 +17756,15 @@
               <w:pStyle w:val="GDD-Normal"/>
             </w:pPr>
             <w:r>
-              <w:t>An old stone circle, about the size of a fist. Engraved with writing around it’s perimeter and with a small spherical indentation in the center.</w:t>
+              <w:t xml:space="preserve">An old stone circle, about the size of a fist. Engraved with writing around </w:t>
+            </w:r>
+            <w:proofErr w:type="gramStart"/>
+            <w:r>
+              <w:t>it’s</w:t>
+            </w:r>
+            <w:proofErr w:type="gramEnd"/>
+            <w:r>
+              <w:t xml:space="preserve"> perimeter and with a small spherical indentation in the center.</w:t>
             </w:r>
           </w:p>
         </w:tc>
@@ -17144,7 +18151,23 @@
               <w:pStyle w:val="GDD-Normal"/>
             </w:pPr>
             <w:r>
-              <w:t>A medical box with a Red plus sigh on it. Gives the player health</w:t>
+              <w:t xml:space="preserve">A medical box with a </w:t>
+            </w:r>
+            <w:proofErr w:type="gramStart"/>
+            <w:r>
+              <w:t>Red</w:t>
+            </w:r>
+            <w:proofErr w:type="gramEnd"/>
+            <w:r>
+              <w:t xml:space="preserve"> plus </w:t>
+            </w:r>
+            <w:proofErr w:type="gramStart"/>
+            <w:r>
+              <w:t>sigh</w:t>
+            </w:r>
+            <w:proofErr w:type="gramEnd"/>
+            <w:r>
+              <w:t xml:space="preserve"> on it. Gives the player health</w:t>
             </w:r>
           </w:p>
         </w:tc>
@@ -17251,12 +18274,12 @@
         </w:numPr>
         <w:ind w:left="432" w:hanging="432"/>
       </w:pPr>
-      <w:bookmarkStart w:id="96" w:name="_Toc181487280"/>
+      <w:bookmarkStart w:id="99" w:name="_Toc181487280"/>
       <w:r>
         <w:lastRenderedPageBreak/>
         <w:t>Section IV - Levels, missions</w:t>
       </w:r>
-      <w:bookmarkEnd w:id="96"/>
+      <w:bookmarkEnd w:id="99"/>
     </w:p>
     <w:p>
       <w:pPr>
@@ -17284,12 +18307,12 @@
       <w:pPr>
         <w:pStyle w:val="GDD-Category1"/>
       </w:pPr>
-      <w:bookmarkStart w:id="97" w:name="_Toc181487281"/>
-      <w:commentRangeStart w:id="98"/>
+      <w:bookmarkStart w:id="100" w:name="_Toc181487281"/>
+      <w:commentRangeStart w:id="101"/>
       <w:r>
         <w:t>Level #1</w:t>
       </w:r>
-      <w:commentRangeEnd w:id="98"/>
+      <w:commentRangeEnd w:id="101"/>
       <w:r>
         <w:rPr>
           <w:rStyle w:val="CommentReference"/>
@@ -17298,20 +18321,20 @@
           <w:color w:val="auto"/>
           <w:u w:val="none"/>
         </w:rPr>
-        <w:commentReference w:id="98"/>
-      </w:r>
-      <w:bookmarkEnd w:id="97"/>
+        <w:commentReference w:id="101"/>
+      </w:r>
+      <w:bookmarkEnd w:id="100"/>
     </w:p>
     <w:p>
       <w:pPr>
         <w:pStyle w:val="GDD-Category2"/>
       </w:pPr>
-      <w:bookmarkStart w:id="99" w:name="_Toc181487282"/>
-      <w:commentRangeStart w:id="100"/>
+      <w:bookmarkStart w:id="102" w:name="_Toc181487282"/>
+      <w:commentRangeStart w:id="103"/>
       <w:r>
         <w:t>Synopsis</w:t>
       </w:r>
-      <w:commentRangeEnd w:id="100"/>
+      <w:commentRangeEnd w:id="103"/>
       <w:r>
         <w:rPr>
           <w:rStyle w:val="CommentReference"/>
@@ -17319,9 +18342,9 @@
           <w:b w:val="0"/>
           <w:color w:val="auto"/>
         </w:rPr>
-        <w:commentReference w:id="100"/>
-      </w:r>
-      <w:bookmarkEnd w:id="99"/>
+        <w:commentReference w:id="103"/>
+      </w:r>
+      <w:bookmarkEnd w:id="102"/>
     </w:p>
     <w:p>
       <w:pPr>
@@ -17332,12 +18355,12 @@
       <w:pPr>
         <w:pStyle w:val="GDD-Category2"/>
       </w:pPr>
-      <w:bookmarkStart w:id="101" w:name="_Toc181487283"/>
-      <w:commentRangeStart w:id="102"/>
+      <w:bookmarkStart w:id="104" w:name="_Toc181487283"/>
+      <w:commentRangeStart w:id="105"/>
       <w:r>
         <w:t>Introductory Material</w:t>
       </w:r>
-      <w:commentRangeEnd w:id="102"/>
+      <w:commentRangeEnd w:id="105"/>
       <w:r>
         <w:rPr>
           <w:rStyle w:val="CommentReference"/>
@@ -17345,9 +18368,9 @@
           <w:b w:val="0"/>
           <w:color w:val="auto"/>
         </w:rPr>
-        <w:commentReference w:id="102"/>
-      </w:r>
-      <w:bookmarkEnd w:id="101"/>
+        <w:commentReference w:id="105"/>
+      </w:r>
+      <w:bookmarkEnd w:id="104"/>
     </w:p>
     <w:p>
       <w:pPr>
@@ -17358,11 +18381,11 @@
       <w:pPr>
         <w:pStyle w:val="GDD-Category2"/>
       </w:pPr>
-      <w:bookmarkStart w:id="103" w:name="_Toc181487284"/>
+      <w:bookmarkStart w:id="106" w:name="_Toc181487284"/>
       <w:r>
         <w:t>Objectives</w:t>
       </w:r>
-      <w:bookmarkEnd w:id="103"/>
+      <w:bookmarkEnd w:id="106"/>
     </w:p>
     <w:p>
       <w:pPr>
@@ -17373,11 +18396,11 @@
       <w:pPr>
         <w:pStyle w:val="GDD-Category2"/>
       </w:pPr>
-      <w:bookmarkStart w:id="104" w:name="_Toc181487285"/>
+      <w:bookmarkStart w:id="107" w:name="_Toc181487285"/>
       <w:r>
         <w:t>Physical Description</w:t>
       </w:r>
-      <w:bookmarkEnd w:id="104"/>
+      <w:bookmarkEnd w:id="107"/>
     </w:p>
     <w:p>
       <w:pPr>
@@ -17388,12 +18411,12 @@
       <w:pPr>
         <w:pStyle w:val="GDD-Category2"/>
       </w:pPr>
-      <w:bookmarkStart w:id="105" w:name="_Toc181487286"/>
-      <w:commentRangeStart w:id="106"/>
+      <w:bookmarkStart w:id="108" w:name="_Toc181487286"/>
+      <w:commentRangeStart w:id="109"/>
       <w:r>
         <w:t>Map</w:t>
       </w:r>
-      <w:commentRangeEnd w:id="106"/>
+      <w:commentRangeEnd w:id="109"/>
       <w:r>
         <w:rPr>
           <w:rStyle w:val="CommentReference"/>
@@ -17401,9 +18424,9 @@
           <w:b w:val="0"/>
           <w:color w:val="auto"/>
         </w:rPr>
-        <w:commentReference w:id="106"/>
-      </w:r>
-      <w:bookmarkEnd w:id="105"/>
+        <w:commentReference w:id="109"/>
+      </w:r>
+      <w:bookmarkEnd w:id="108"/>
     </w:p>
     <w:p>
       <w:pPr>
@@ -17414,11 +18437,11 @@
       <w:pPr>
         <w:pStyle w:val="GDD-Category2"/>
       </w:pPr>
-      <w:bookmarkStart w:id="107" w:name="_Toc181487287"/>
+      <w:bookmarkStart w:id="110" w:name="_Toc181487287"/>
       <w:r>
         <w:t>Critical Path</w:t>
       </w:r>
-      <w:bookmarkEnd w:id="107"/>
+      <w:bookmarkEnd w:id="110"/>
     </w:p>
     <w:p>
       <w:pPr>
@@ -17429,11 +18452,11 @@
       <w:pPr>
         <w:pStyle w:val="GDD-Category2"/>
       </w:pPr>
-      <w:bookmarkStart w:id="108" w:name="_Toc181487288"/>
+      <w:bookmarkStart w:id="111" w:name="_Toc181487288"/>
       <w:r>
         <w:t>Encounters</w:t>
       </w:r>
-      <w:bookmarkEnd w:id="108"/>
+      <w:bookmarkEnd w:id="111"/>
     </w:p>
     <w:p>
       <w:pPr>
@@ -17444,11 +18467,11 @@
       <w:pPr>
         <w:pStyle w:val="GDD-Category2"/>
       </w:pPr>
-      <w:bookmarkStart w:id="109" w:name="_Toc181487289"/>
+      <w:bookmarkStart w:id="112" w:name="_Toc181487289"/>
       <w:r>
         <w:t>Level Walkthrough</w:t>
       </w:r>
-      <w:bookmarkEnd w:id="109"/>
+      <w:bookmarkEnd w:id="112"/>
     </w:p>
     <w:p>
       <w:pPr>
@@ -17459,11 +18482,11 @@
       <w:pPr>
         <w:pStyle w:val="GDD-Category2"/>
       </w:pPr>
-      <w:bookmarkStart w:id="110" w:name="_Toc181487290"/>
+      <w:bookmarkStart w:id="113" w:name="_Toc181487290"/>
       <w:r>
         <w:t>Closing Material</w:t>
       </w:r>
-      <w:bookmarkEnd w:id="110"/>
+      <w:bookmarkEnd w:id="113"/>
     </w:p>
     <w:p>
       <w:pPr>
@@ -17474,31 +18497,31 @@
       <w:pPr>
         <w:pStyle w:val="GDD-Category1"/>
       </w:pPr>
-      <w:bookmarkStart w:id="111" w:name="_Toc181487291"/>
+      <w:bookmarkStart w:id="114" w:name="_Toc181487291"/>
       <w:r>
         <w:t>Level #2</w:t>
       </w:r>
-      <w:bookmarkEnd w:id="111"/>
+      <w:bookmarkEnd w:id="114"/>
     </w:p>
     <w:p>
       <w:pPr>
         <w:pStyle w:val="GDD-Category1"/>
       </w:pPr>
-      <w:bookmarkStart w:id="112" w:name="_Toc181487292"/>
+      <w:bookmarkStart w:id="115" w:name="_Toc181487292"/>
       <w:r>
         <w:t>etc.</w:t>
       </w:r>
-      <w:bookmarkEnd w:id="112"/>
+      <w:bookmarkEnd w:id="115"/>
     </w:p>
     <w:p>
       <w:pPr>
         <w:pStyle w:val="GDD-Category1"/>
       </w:pPr>
-      <w:bookmarkStart w:id="113" w:name="_Toc181487293"/>
+      <w:bookmarkStart w:id="116" w:name="_Toc181487293"/>
       <w:r>
         <w:t>Training Level</w:t>
       </w:r>
-      <w:bookmarkEnd w:id="113"/>
+      <w:bookmarkEnd w:id="116"/>
     </w:p>
     <w:p>
       <w:pPr>
@@ -17521,12 +18544,12 @@
         </w:numPr>
         <w:ind w:left="432" w:hanging="432"/>
       </w:pPr>
-      <w:bookmarkStart w:id="114" w:name="_Toc181487294"/>
+      <w:bookmarkStart w:id="117" w:name="_Toc181487294"/>
       <w:r>
         <w:lastRenderedPageBreak/>
         <w:t>Section V - Interface</w:t>
       </w:r>
-      <w:bookmarkEnd w:id="114"/>
+      <w:bookmarkEnd w:id="117"/>
     </w:p>
     <w:p>
       <w:pPr>
@@ -17554,22 +18577,22 @@
       <w:pPr>
         <w:pStyle w:val="GDD-Category1"/>
       </w:pPr>
-      <w:bookmarkStart w:id="115" w:name="_Toc181487295"/>
+      <w:bookmarkStart w:id="118" w:name="_Toc181487295"/>
       <w:r>
         <w:t>Screen Flow</w:t>
       </w:r>
-      <w:bookmarkEnd w:id="115"/>
+      <w:bookmarkEnd w:id="118"/>
     </w:p>
     <w:p>
       <w:pPr>
         <w:pStyle w:val="GDD-Category2"/>
       </w:pPr>
-      <w:bookmarkStart w:id="116" w:name="_Toc181487296"/>
-      <w:commentRangeStart w:id="117"/>
+      <w:bookmarkStart w:id="119" w:name="_Toc181487296"/>
+      <w:commentRangeStart w:id="120"/>
       <w:r>
         <w:t>Screen Flow Chart</w:t>
       </w:r>
-      <w:commentRangeEnd w:id="117"/>
+      <w:commentRangeEnd w:id="120"/>
       <w:r>
         <w:rPr>
           <w:rStyle w:val="CommentReference"/>
@@ -17577,9 +18600,9 @@
           <w:b w:val="0"/>
           <w:color w:val="auto"/>
         </w:rPr>
-        <w:commentReference w:id="117"/>
-      </w:r>
-      <w:bookmarkEnd w:id="116"/>
+        <w:commentReference w:id="120"/>
+      </w:r>
+      <w:bookmarkEnd w:id="119"/>
     </w:p>
     <w:p>
       <w:pPr>
@@ -17590,80 +18613,10 @@
       <w:pPr>
         <w:pStyle w:val="GDD-Category2"/>
       </w:pPr>
-      <w:bookmarkStart w:id="118" w:name="_Toc181487297"/>
-      <w:commentRangeStart w:id="119"/>
+      <w:bookmarkStart w:id="121" w:name="_Toc181487297"/>
+      <w:commentRangeStart w:id="122"/>
       <w:r>
         <w:t>Screen Descriptions</w:t>
-      </w:r>
-      <w:commentRangeEnd w:id="119"/>
-      <w:r>
-        <w:rPr>
-          <w:rStyle w:val="CommentReference"/>
-          <w:rFonts w:ascii="Calibri" w:hAnsi="Calibri"/>
-          <w:b w:val="0"/>
-          <w:color w:val="auto"/>
-        </w:rPr>
-        <w:commentReference w:id="119"/>
-      </w:r>
-      <w:bookmarkEnd w:id="118"/>
-    </w:p>
-    <w:p>
-      <w:pPr>
-        <w:pStyle w:val="GDD-Subcategory"/>
-      </w:pPr>
-      <w:r>
-        <w:t>Main Menu Screen</w:t>
-      </w:r>
-    </w:p>
-    <w:p>
-      <w:pPr>
-        <w:pStyle w:val="GDD-Normal"/>
-      </w:pPr>
-    </w:p>
-    <w:p>
-      <w:pPr>
-        <w:pStyle w:val="GDD-Subcategory"/>
-      </w:pPr>
-      <w:r>
-        <w:t>Options Screen</w:t>
-      </w:r>
-    </w:p>
-    <w:p>
-      <w:pPr>
-        <w:pStyle w:val="GDD-Normal"/>
-      </w:pPr>
-    </w:p>
-    <w:p>
-      <w:pPr>
-        <w:pStyle w:val="GDD-Subcategory"/>
-      </w:pPr>
-      <w:r>
-        <w:t>Etc.</w:t>
-      </w:r>
-    </w:p>
-    <w:p>
-      <w:pPr>
-        <w:pStyle w:val="GDD-Normal"/>
-      </w:pPr>
-    </w:p>
-    <w:p>
-      <w:pPr>
-        <w:pStyle w:val="GDD-Category1"/>
-      </w:pPr>
-      <w:bookmarkStart w:id="120" w:name="_Toc181487298"/>
-      <w:r>
-        <w:t>Visual System</w:t>
-      </w:r>
-      <w:bookmarkEnd w:id="120"/>
-    </w:p>
-    <w:p>
-      <w:pPr>
-        <w:pStyle w:val="GDD-Category2"/>
-      </w:pPr>
-      <w:bookmarkStart w:id="121" w:name="_Toc181487299"/>
-      <w:commentRangeStart w:id="122"/>
-      <w:r>
-        <w:t>HUD</w:t>
       </w:r>
       <w:commentRangeEnd w:id="122"/>
       <w:r>
@@ -17682,98 +18635,60 @@
         <w:pStyle w:val="GDD-Subcategory"/>
       </w:pPr>
       <w:r>
-        <w:t>Basic HUD</w:t>
-      </w:r>
+        <w:t>Main Menu Screen</w:t>
+      </w:r>
+    </w:p>
+    <w:p>
+      <w:pPr>
+        <w:pStyle w:val="GDD-Normal"/>
+      </w:pPr>
     </w:p>
     <w:p>
       <w:pPr>
         <w:pStyle w:val="GDD-Subcategory"/>
-        <w:numPr>
-          <w:ilvl w:val="4"/>
-          <w:numId w:val="33"/>
-        </w:numPr>
-      </w:pPr>
-      <w:r>
-        <w:t>Health Bar:</w:t>
+      </w:pPr>
+      <w:r>
+        <w:t>Options Screen</w:t>
       </w:r>
     </w:p>
     <w:p>
       <w:pPr>
         <w:pStyle w:val="GDD-Normal"/>
       </w:pPr>
-      <w:r>
-        <w:t>Circular bar, red indicating health.</w:t>
-      </w:r>
     </w:p>
     <w:p>
       <w:pPr>
         <w:pStyle w:val="GDD-Subcategory"/>
-        <w:numPr>
-          <w:ilvl w:val="4"/>
-          <w:numId w:val="33"/>
-        </w:numPr>
-      </w:pPr>
-      <w:r>
-        <w:t>Ammo Count</w:t>
+      </w:pPr>
+      <w:r>
+        <w:t>Etc.</w:t>
       </w:r>
     </w:p>
     <w:p>
       <w:pPr>
         <w:pStyle w:val="GDD-Normal"/>
       </w:pPr>
-      <w:r>
-        <w:t>Shows amount of bullets via sprites.</w:t>
-      </w:r>
-    </w:p>
-    <w:p>
-      <w:pPr>
-        <w:pStyle w:val="GDD-Normal"/>
-      </w:pPr>
-      <w:r>
-        <w:t>Ex: 2 bullets in gun, shows 2 bullet sprites on screen.</w:t>
-      </w:r>
-    </w:p>
-    <w:p>
-      <w:pPr>
-        <w:pStyle w:val="GDD-Subcategory"/>
-      </w:pPr>
-      <w:r>
-        <w:t>Vehicle HUD</w:t>
-      </w:r>
-    </w:p>
-    <w:p>
-      <w:pPr>
-        <w:pStyle w:val="GDD-Normal"/>
-      </w:pPr>
-    </w:p>
-    <w:p>
-      <w:pPr>
-        <w:pStyle w:val="GDD-Subcategory"/>
-      </w:pPr>
-      <w:proofErr w:type="spellStart"/>
-      <w:r>
-        <w:t>Etc</w:t>
-      </w:r>
-      <w:proofErr w:type="spellEnd"/>
-      <w:r>
-        <w:t>…</w:t>
-      </w:r>
-    </w:p>
-    <w:p>
-      <w:pPr>
-        <w:pStyle w:val="GDD-Normal"/>
-      </w:pPr>
+    </w:p>
+    <w:p>
+      <w:pPr>
+        <w:pStyle w:val="GDD-Category1"/>
+      </w:pPr>
+      <w:bookmarkStart w:id="123" w:name="_Toc181487298"/>
+      <w:r>
+        <w:t>Visual System</w:t>
+      </w:r>
+      <w:bookmarkEnd w:id="123"/>
     </w:p>
     <w:p>
       <w:pPr>
         <w:pStyle w:val="GDD-Category2"/>
       </w:pPr>
-      <w:bookmarkStart w:id="123" w:name="_Toc181487300"/>
-      <w:commentRangeStart w:id="124"/>
-      <w:r>
-        <w:t>Menus</w:t>
-      </w:r>
-      <w:commentRangeEnd w:id="124"/>
+      <w:bookmarkStart w:id="124" w:name="_Toc181487299"/>
+      <w:commentRangeStart w:id="125"/>
+      <w:r>
+        <w:t>HUD</w:t>
+      </w:r>
+      <w:commentRangeEnd w:id="125"/>
       <w:r>
         <w:rPr>
           <w:rStyle w:val="CommentReference"/>
@@ -17781,95 +18696,115 @@
           <w:b w:val="0"/>
           <w:color w:val="auto"/>
         </w:rPr>
-        <w:commentReference w:id="124"/>
-      </w:r>
-      <w:bookmarkEnd w:id="123"/>
+        <w:commentReference w:id="125"/>
+      </w:r>
+      <w:bookmarkEnd w:id="124"/>
+    </w:p>
+    <w:p>
+      <w:pPr>
+        <w:pStyle w:val="GDD-Subcategory"/>
+      </w:pPr>
+      <w:r>
+        <w:t>Basic HUD</w:t>
+      </w:r>
+    </w:p>
+    <w:p>
+      <w:pPr>
+        <w:pStyle w:val="GDD-Subcategory"/>
+        <w:numPr>
+          <w:ilvl w:val="4"/>
+          <w:numId w:val="33"/>
+        </w:numPr>
+      </w:pPr>
+      <w:r>
+        <w:t>Health Bar:</w:t>
+      </w:r>
     </w:p>
     <w:p>
       <w:pPr>
         <w:pStyle w:val="GDD-Normal"/>
       </w:pPr>
+      <w:r>
+        <w:t>Circular bar, red indicating health.</w:t>
+      </w:r>
+    </w:p>
+    <w:p>
+      <w:pPr>
+        <w:pStyle w:val="GDD-Subcategory"/>
+        <w:numPr>
+          <w:ilvl w:val="4"/>
+          <w:numId w:val="33"/>
+        </w:numPr>
+      </w:pPr>
+      <w:r>
+        <w:t>Ammo Count</w:t>
+      </w:r>
+    </w:p>
+    <w:p>
+      <w:pPr>
+        <w:pStyle w:val="GDD-Normal"/>
+      </w:pPr>
+      <w:r>
+        <w:t xml:space="preserve">Shows </w:t>
+      </w:r>
+      <w:proofErr w:type="gramStart"/>
+      <w:r>
+        <w:t>amount</w:t>
+      </w:r>
+      <w:proofErr w:type="gramEnd"/>
+      <w:r>
+        <w:t xml:space="preserve"> of bullets via sprites.</w:t>
+      </w:r>
+    </w:p>
+    <w:p>
+      <w:pPr>
+        <w:pStyle w:val="GDD-Normal"/>
+      </w:pPr>
+      <w:r>
+        <w:t>Ex: 2 bullets in gun, shows 2 bullet sprites on screen.</w:t>
+      </w:r>
+    </w:p>
+    <w:p>
+      <w:pPr>
+        <w:pStyle w:val="GDD-Subcategory"/>
+      </w:pPr>
+      <w:r>
+        <w:t>Vehicle HUD</w:t>
+      </w:r>
+    </w:p>
+    <w:p>
+      <w:pPr>
+        <w:pStyle w:val="GDD-Normal"/>
+      </w:pPr>
+    </w:p>
+    <w:p>
+      <w:pPr>
+        <w:pStyle w:val="GDD-Subcategory"/>
+      </w:pPr>
+      <w:proofErr w:type="spellStart"/>
+      <w:r>
+        <w:t>Etc</w:t>
+      </w:r>
+      <w:proofErr w:type="spellEnd"/>
+      <w:r>
+        <w:t>…</w:t>
+      </w:r>
+    </w:p>
+    <w:p>
+      <w:pPr>
+        <w:pStyle w:val="GDD-Normal"/>
+      </w:pPr>
     </w:p>
     <w:p>
       <w:pPr>
         <w:pStyle w:val="GDD-Category2"/>
       </w:pPr>
-      <w:bookmarkStart w:id="125" w:name="_Toc181487301"/>
-      <w:r>
-        <w:t>Rendering System</w:t>
-      </w:r>
-      <w:bookmarkEnd w:id="125"/>
-    </w:p>
-    <w:p>
-      <w:pPr>
-        <w:pStyle w:val="ListParagraph"/>
-      </w:pPr>
-    </w:p>
-    <w:p>
-      <w:pPr>
-        <w:pStyle w:val="GDD-Category2"/>
-      </w:pPr>
-      <w:r>
-        <w:t>Screen Size</w:t>
-      </w:r>
-    </w:p>
-    <w:p>
-      <w:pPr>
-        <w:pStyle w:val="GDD-Normal"/>
-      </w:pPr>
-      <w:r>
-        <w:t>1920x720</w:t>
-      </w:r>
-    </w:p>
-    <w:p>
-      <w:pPr>
-        <w:pStyle w:val="GDD-Category2"/>
-      </w:pPr>
-      <w:bookmarkStart w:id="126" w:name="_Toc181487302"/>
-      <w:r>
-        <w:t>Camera</w:t>
-      </w:r>
-      <w:bookmarkEnd w:id="126"/>
-    </w:p>
-    <w:p>
-      <w:pPr>
-        <w:pStyle w:val="GDD-Normal"/>
-      </w:pPr>
-      <w:proofErr w:type="spellStart"/>
-      <w:r>
-        <w:t>Sidescroller</w:t>
-      </w:r>
-      <w:proofErr w:type="spellEnd"/>
-      <w:r>
-        <w:t>, Unity 2D</w:t>
-      </w:r>
-    </w:p>
-    <w:p>
-      <w:pPr>
-        <w:pStyle w:val="GDD-Category2"/>
-      </w:pPr>
-      <w:bookmarkStart w:id="127" w:name="_Toc181487303"/>
-      <w:r>
-        <w:t>Lighting Models</w:t>
-      </w:r>
-      <w:bookmarkEnd w:id="127"/>
-    </w:p>
-    <w:p>
-      <w:pPr>
-        <w:pStyle w:val="GDD-Normal"/>
-      </w:pPr>
-    </w:p>
-    <w:p>
-      <w:pPr>
-        <w:pStyle w:val="GDD-Category1"/>
-      </w:pPr>
-      <w:bookmarkStart w:id="128" w:name="_Toc181487304"/>
-      <w:commentRangeStart w:id="129"/>
-      <w:r>
-        <w:lastRenderedPageBreak/>
-        <w:t>Control System</w:t>
-      </w:r>
-      <w:commentRangeEnd w:id="129"/>
+      <w:bookmarkStart w:id="126" w:name="_Toc181487300"/>
+      <w:commentRangeStart w:id="127"/>
+      <w:r>
+        <w:t>Menus</w:t>
+      </w:r>
+      <w:commentRangeEnd w:id="127"/>
       <w:r>
         <w:rPr>
           <w:rStyle w:val="CommentReference"/>
@@ -17877,19 +18812,115 @@
           <w:b w:val="0"/>
           <w:color w:val="auto"/>
         </w:rPr>
-        <w:commentReference w:id="129"/>
+        <w:commentReference w:id="127"/>
+      </w:r>
+      <w:bookmarkEnd w:id="126"/>
+    </w:p>
+    <w:p>
+      <w:pPr>
+        <w:pStyle w:val="GDD-Normal"/>
+      </w:pPr>
+    </w:p>
+    <w:p>
+      <w:pPr>
+        <w:pStyle w:val="GDD-Category2"/>
+      </w:pPr>
+      <w:bookmarkStart w:id="128" w:name="_Toc181487301"/>
+      <w:r>
+        <w:t>Rendering System</w:t>
       </w:r>
       <w:bookmarkEnd w:id="128"/>
     </w:p>
     <w:p>
       <w:pPr>
+        <w:pStyle w:val="ListParagraph"/>
+      </w:pPr>
+    </w:p>
+    <w:p>
+      <w:pPr>
         <w:pStyle w:val="GDD-Category2"/>
       </w:pPr>
-      <w:bookmarkStart w:id="130" w:name="_Toc181487307"/>
+      <w:r>
+        <w:t>Screen Size</w:t>
+      </w:r>
+    </w:p>
+    <w:p>
+      <w:pPr>
+        <w:pStyle w:val="GDD-Normal"/>
+      </w:pPr>
+      <w:r>
+        <w:t>1920x720</w:t>
+      </w:r>
+    </w:p>
+    <w:p>
+      <w:pPr>
+        <w:pStyle w:val="GDD-Category2"/>
+      </w:pPr>
+      <w:bookmarkStart w:id="129" w:name="_Toc181487302"/>
+      <w:r>
+        <w:t>Camera</w:t>
+      </w:r>
+      <w:bookmarkEnd w:id="129"/>
+    </w:p>
+    <w:p>
+      <w:pPr>
+        <w:pStyle w:val="GDD-Normal"/>
+      </w:pPr>
+      <w:proofErr w:type="spellStart"/>
+      <w:r>
+        <w:t>Sidescroller</w:t>
+      </w:r>
+      <w:proofErr w:type="spellEnd"/>
+      <w:r>
+        <w:t>, Unity 2D</w:t>
+      </w:r>
+    </w:p>
+    <w:p>
+      <w:pPr>
+        <w:pStyle w:val="GDD-Category2"/>
+      </w:pPr>
+      <w:bookmarkStart w:id="130" w:name="_Toc181487303"/>
+      <w:r>
+        <w:t>Lighting Models</w:t>
+      </w:r>
+      <w:bookmarkEnd w:id="130"/>
+    </w:p>
+    <w:p>
+      <w:pPr>
+        <w:pStyle w:val="GDD-Normal"/>
+      </w:pPr>
+    </w:p>
+    <w:p>
+      <w:pPr>
+        <w:pStyle w:val="GDD-Category1"/>
+      </w:pPr>
+      <w:bookmarkStart w:id="131" w:name="_Toc181487304"/>
+      <w:commentRangeStart w:id="132"/>
+      <w:r>
+        <w:lastRenderedPageBreak/>
+        <w:t>Control System</w:t>
+      </w:r>
+      <w:commentRangeEnd w:id="132"/>
+      <w:r>
+        <w:rPr>
+          <w:rStyle w:val="CommentReference"/>
+          <w:rFonts w:ascii="Calibri" w:hAnsi="Calibri"/>
+          <w:b w:val="0"/>
+          <w:color w:val="auto"/>
+        </w:rPr>
+        <w:commentReference w:id="132"/>
+      </w:r>
+      <w:bookmarkEnd w:id="131"/>
+    </w:p>
+    <w:p>
+      <w:pPr>
+        <w:pStyle w:val="GDD-Category2"/>
+      </w:pPr>
+      <w:bookmarkStart w:id="133" w:name="_Toc181487307"/>
       <w:r>
         <w:t>Keyboard and Mouse Controls</w:t>
       </w:r>
-      <w:bookmarkEnd w:id="130"/>
+      <w:bookmarkEnd w:id="133"/>
     </w:p>
     <w:tbl>
       <w:tblPr>
@@ -18314,7 +19345,7 @@
         </w:numPr>
         <w:ind w:left="576" w:hanging="576"/>
       </w:pPr>
-      <w:bookmarkStart w:id="131" w:name="_Toc181487309"/>
+      <w:bookmarkStart w:id="134" w:name="_Toc181487309"/>
     </w:p>
     <w:p>
       <w:pPr>
@@ -18323,7 +19354,7 @@
       <w:r>
         <w:t>Audio</w:t>
       </w:r>
-      <w:bookmarkEnd w:id="131"/>
+      <w:bookmarkEnd w:id="134"/>
     </w:p>
     <w:p>
       <w:pPr>
@@ -18334,12 +19365,12 @@
       <w:pPr>
         <w:pStyle w:val="GDD-Category2"/>
       </w:pPr>
-      <w:bookmarkStart w:id="132" w:name="_Toc181487310"/>
-      <w:commentRangeStart w:id="133"/>
+      <w:bookmarkStart w:id="135" w:name="_Toc181487310"/>
+      <w:commentRangeStart w:id="136"/>
       <w:r>
         <w:t>Music</w:t>
       </w:r>
-      <w:commentRangeEnd w:id="133"/>
+      <w:commentRangeEnd w:id="136"/>
       <w:r>
         <w:rPr>
           <w:rStyle w:val="CommentReference"/>
@@ -18347,9 +19378,9 @@
           <w:b w:val="0"/>
           <w:color w:val="auto"/>
         </w:rPr>
-        <w:commentReference w:id="133"/>
-      </w:r>
-      <w:bookmarkEnd w:id="132"/>
+        <w:commentReference w:id="136"/>
+      </w:r>
+      <w:bookmarkEnd w:id="135"/>
     </w:p>
     <w:p>
       <w:pPr>
@@ -18360,12 +19391,12 @@
       <w:pPr>
         <w:pStyle w:val="GDD-Category2"/>
       </w:pPr>
-      <w:bookmarkStart w:id="134" w:name="_Toc181487311"/>
-      <w:commentRangeStart w:id="135"/>
+      <w:bookmarkStart w:id="137" w:name="_Toc181487311"/>
+      <w:commentRangeStart w:id="138"/>
       <w:r>
         <w:t>Sound Effects</w:t>
       </w:r>
-      <w:commentRangeEnd w:id="135"/>
+      <w:commentRangeEnd w:id="138"/>
       <w:r>
         <w:rPr>
           <w:rStyle w:val="CommentReference"/>
@@ -18373,9 +19404,9 @@
           <w:b w:val="0"/>
           <w:color w:val="auto"/>
         </w:rPr>
-        <w:commentReference w:id="135"/>
-      </w:r>
-      <w:bookmarkEnd w:id="134"/>
+        <w:commentReference w:id="138"/>
+      </w:r>
+      <w:bookmarkEnd w:id="137"/>
     </w:p>
     <w:p>
       <w:pPr>
@@ -18386,12 +19417,12 @@
       <w:pPr>
         <w:pStyle w:val="GDD-Category1"/>
       </w:pPr>
-      <w:bookmarkStart w:id="136" w:name="_Toc181487312"/>
-      <w:commentRangeStart w:id="137"/>
+      <w:bookmarkStart w:id="139" w:name="_Toc181487312"/>
+      <w:commentRangeStart w:id="140"/>
       <w:r>
         <w:t>Help System</w:t>
       </w:r>
-      <w:commentRangeEnd w:id="137"/>
+      <w:commentRangeEnd w:id="140"/>
       <w:r>
         <w:rPr>
           <w:rStyle w:val="CommentReference"/>
@@ -18400,9 +19431,9 @@
           <w:color w:val="auto"/>
           <w:u w:val="none"/>
         </w:rPr>
-        <w:commentReference w:id="137"/>
-      </w:r>
-      <w:bookmarkEnd w:id="136"/>
+        <w:commentReference w:id="140"/>
+      </w:r>
+      <w:bookmarkEnd w:id="139"/>
     </w:p>
     <w:p>
       <w:pPr>
@@ -18424,16 +19455,16 @@
           <w:numId w:val="0"/>
         </w:numPr>
       </w:pPr>
-      <w:bookmarkStart w:id="138" w:name="_Toc181487313"/>
+      <w:bookmarkStart w:id="141" w:name="_Toc181487313"/>
       <w:r>
         <w:lastRenderedPageBreak/>
         <w:t xml:space="preserve">Section VI - </w:t>
       </w:r>
-      <w:commentRangeStart w:id="139"/>
+      <w:commentRangeStart w:id="142"/>
       <w:r>
         <w:t>Enemies and allies</w:t>
       </w:r>
-      <w:commentRangeEnd w:id="139"/>
+      <w:commentRangeEnd w:id="142"/>
       <w:r>
         <w:rPr>
           <w:rStyle w:val="CommentReference"/>
@@ -18441,9 +19472,9 @@
           <w:b w:val="0"/>
           <w:color w:val="auto"/>
         </w:rPr>
-        <w:commentReference w:id="139"/>
-      </w:r>
-      <w:bookmarkEnd w:id="138"/>
+        <w:commentReference w:id="142"/>
+      </w:r>
+      <w:bookmarkEnd w:id="141"/>
     </w:p>
     <w:p>
       <w:pPr>
@@ -18471,12 +19502,12 @@
       <w:pPr>
         <w:pStyle w:val="GDD-Category1"/>
       </w:pPr>
-      <w:bookmarkStart w:id="140" w:name="_Toc181487314"/>
-      <w:commentRangeStart w:id="141"/>
+      <w:bookmarkStart w:id="143" w:name="_Toc181487314"/>
+      <w:commentRangeStart w:id="144"/>
       <w:r>
         <w:t>Opponent AI</w:t>
       </w:r>
-      <w:commentRangeEnd w:id="141"/>
+      <w:commentRangeEnd w:id="144"/>
       <w:r>
         <w:rPr>
           <w:rStyle w:val="CommentReference"/>
@@ -18484,9 +19515,9 @@
           <w:b w:val="0"/>
           <w:color w:val="auto"/>
         </w:rPr>
-        <w:commentReference w:id="141"/>
-      </w:r>
-      <w:bookmarkEnd w:id="140"/>
+        <w:commentReference w:id="144"/>
+      </w:r>
+      <w:bookmarkEnd w:id="143"/>
     </w:p>
     <w:p>
       <w:pPr>
@@ -18497,12 +19528,12 @@
       <w:pPr>
         <w:pStyle w:val="GDD-Category1"/>
       </w:pPr>
-      <w:bookmarkStart w:id="142" w:name="_Toc181487315"/>
-      <w:commentRangeStart w:id="143"/>
+      <w:bookmarkStart w:id="145" w:name="_Toc181487315"/>
+      <w:commentRangeStart w:id="146"/>
       <w:r>
         <w:t>Enemy AI – Villains and Monsters</w:t>
       </w:r>
-      <w:commentRangeEnd w:id="143"/>
+      <w:commentRangeEnd w:id="146"/>
       <w:r>
         <w:rPr>
           <w:rStyle w:val="CommentReference"/>
@@ -18511,9 +19542,9 @@
           <w:color w:val="auto"/>
           <w:u w:val="none"/>
         </w:rPr>
-        <w:commentReference w:id="143"/>
-      </w:r>
-      <w:bookmarkEnd w:id="142"/>
+        <w:commentReference w:id="146"/>
+      </w:r>
+      <w:bookmarkEnd w:id="145"/>
     </w:p>
     <w:p>
       <w:pPr>
@@ -18524,12 +19555,12 @@
       <w:pPr>
         <w:pStyle w:val="GDD-Category1"/>
       </w:pPr>
-      <w:bookmarkStart w:id="144" w:name="_Toc181487316"/>
-      <w:commentRangeStart w:id="145"/>
+      <w:bookmarkStart w:id="147" w:name="_Toc181487316"/>
+      <w:commentRangeStart w:id="148"/>
       <w:r>
         <w:t>Non-combat Characters</w:t>
       </w:r>
-      <w:commentRangeEnd w:id="145"/>
+      <w:commentRangeEnd w:id="148"/>
       <w:r>
         <w:rPr>
           <w:rStyle w:val="CommentReference"/>
@@ -18538,9 +19569,9 @@
           <w:color w:val="auto"/>
           <w:u w:val="none"/>
         </w:rPr>
-        <w:commentReference w:id="145"/>
-      </w:r>
-      <w:bookmarkEnd w:id="144"/>
+        <w:commentReference w:id="148"/>
+      </w:r>
+      <w:bookmarkEnd w:id="147"/>
     </w:p>
     <w:p>
       <w:pPr>
@@ -18551,12 +19582,12 @@
       <w:pPr>
         <w:pStyle w:val="GDD-Category1"/>
       </w:pPr>
-      <w:bookmarkStart w:id="146" w:name="_Toc181487317"/>
-      <w:commentRangeStart w:id="147"/>
+      <w:bookmarkStart w:id="149" w:name="_Toc181487317"/>
+      <w:commentRangeStart w:id="150"/>
       <w:r>
         <w:t>Friendly Characters</w:t>
       </w:r>
-      <w:commentRangeEnd w:id="147"/>
+      <w:commentRangeEnd w:id="150"/>
       <w:r>
         <w:rPr>
           <w:rStyle w:val="CommentReference"/>
@@ -18565,9 +19596,9 @@
           <w:color w:val="auto"/>
           <w:u w:val="none"/>
         </w:rPr>
-        <w:commentReference w:id="147"/>
-      </w:r>
-      <w:bookmarkEnd w:id="146"/>
+        <w:commentReference w:id="150"/>
+      </w:r>
+      <w:bookmarkEnd w:id="149"/>
     </w:p>
     <w:p>
       <w:pPr>
@@ -18578,21 +19609,21 @@
       <w:pPr>
         <w:pStyle w:val="GDD-Category1"/>
       </w:pPr>
-      <w:bookmarkStart w:id="148" w:name="_Toc181487318"/>
+      <w:bookmarkStart w:id="151" w:name="_Toc181487318"/>
       <w:r>
         <w:t>Support AI</w:t>
       </w:r>
-      <w:bookmarkEnd w:id="148"/>
+      <w:bookmarkEnd w:id="151"/>
     </w:p>
     <w:p>
       <w:pPr>
         <w:pStyle w:val="GDD-Category2"/>
       </w:pPr>
-      <w:bookmarkStart w:id="149" w:name="_Toc181487319"/>
+      <w:bookmarkStart w:id="152" w:name="_Toc181487319"/>
       <w:r>
         <w:t>Player and Collision Detection</w:t>
       </w:r>
-      <w:bookmarkEnd w:id="149"/>
+      <w:bookmarkEnd w:id="152"/>
     </w:p>
     <w:p>
       <w:pPr>
@@ -18603,11 +19634,11 @@
       <w:pPr>
         <w:pStyle w:val="GDD-Category2"/>
       </w:pPr>
-      <w:bookmarkStart w:id="150" w:name="_Toc181487320"/>
+      <w:bookmarkStart w:id="153" w:name="_Toc181487320"/>
       <w:r>
         <w:t>Pathfinding</w:t>
       </w:r>
-      <w:bookmarkEnd w:id="150"/>
+      <w:bookmarkEnd w:id="153"/>
     </w:p>
     <w:p>
       <w:pPr>
@@ -18635,16 +19666,16 @@
           <w:numId w:val="0"/>
         </w:numPr>
       </w:pPr>
-      <w:bookmarkStart w:id="151" w:name="_Toc181487321"/>
+      <w:bookmarkStart w:id="154" w:name="_Toc181487321"/>
       <w:r>
         <w:lastRenderedPageBreak/>
         <w:t xml:space="preserve">Section VII - </w:t>
       </w:r>
-      <w:commentRangeStart w:id="152"/>
+      <w:commentRangeStart w:id="155"/>
       <w:r>
         <w:t>Game Art</w:t>
       </w:r>
-      <w:commentRangeEnd w:id="152"/>
+      <w:commentRangeEnd w:id="155"/>
       <w:r>
         <w:rPr>
           <w:rStyle w:val="CommentReference"/>
@@ -18652,9 +19683,9 @@
           <w:b w:val="0"/>
           <w:color w:val="auto"/>
         </w:rPr>
-        <w:commentReference w:id="152"/>
-      </w:r>
-      <w:bookmarkEnd w:id="151"/>
+        <w:commentReference w:id="155"/>
+      </w:r>
+      <w:bookmarkEnd w:id="154"/>
     </w:p>
     <w:p>
       <w:pPr>
@@ -18682,11 +19713,11 @@
       <w:pPr>
         <w:pStyle w:val="GDD-Category1"/>
       </w:pPr>
-      <w:bookmarkStart w:id="153" w:name="_Toc181487322"/>
+      <w:bookmarkStart w:id="156" w:name="_Toc181487322"/>
       <w:r>
         <w:t>Concept Art</w:t>
       </w:r>
-      <w:bookmarkEnd w:id="153"/>
+      <w:bookmarkEnd w:id="156"/>
     </w:p>
     <w:p>
       <w:pPr>
@@ -18697,11 +19728,11 @@
       <w:pPr>
         <w:pStyle w:val="GDD-Category1"/>
       </w:pPr>
-      <w:bookmarkStart w:id="154" w:name="_Toc181487323"/>
+      <w:bookmarkStart w:id="157" w:name="_Toc181487323"/>
       <w:r>
         <w:t>Style Guides</w:t>
       </w:r>
-      <w:bookmarkEnd w:id="154"/>
+      <w:bookmarkEnd w:id="157"/>
     </w:p>
     <w:p>
       <w:pPr>
@@ -18712,11 +19743,11 @@
       <w:pPr>
         <w:pStyle w:val="GDD-Category1"/>
       </w:pPr>
-      <w:bookmarkStart w:id="155" w:name="_Toc181487324"/>
+      <w:bookmarkStart w:id="158" w:name="_Toc181487324"/>
       <w:r>
         <w:t>Characters</w:t>
       </w:r>
-      <w:bookmarkEnd w:id="155"/>
+      <w:bookmarkEnd w:id="158"/>
     </w:p>
     <w:p>
       <w:pPr>
@@ -18727,11 +19758,11 @@
       <w:pPr>
         <w:pStyle w:val="GDD-Category1"/>
       </w:pPr>
-      <w:bookmarkStart w:id="156" w:name="_Toc181487325"/>
+      <w:bookmarkStart w:id="159" w:name="_Toc181487325"/>
       <w:r>
         <w:t>Environments</w:t>
       </w:r>
-      <w:bookmarkEnd w:id="156"/>
+      <w:bookmarkEnd w:id="159"/>
     </w:p>
     <w:p>
       <w:pPr>
@@ -18742,11 +19773,11 @@
       <w:pPr>
         <w:pStyle w:val="GDD-Category1"/>
       </w:pPr>
-      <w:bookmarkStart w:id="157" w:name="_Toc181487326"/>
+      <w:bookmarkStart w:id="160" w:name="_Toc181487326"/>
       <w:r>
         <w:t>Equipment</w:t>
       </w:r>
-      <w:bookmarkEnd w:id="157"/>
+      <w:bookmarkEnd w:id="160"/>
     </w:p>
     <w:p>
       <w:pPr>
@@ -18757,11 +19788,11 @@
       <w:pPr>
         <w:pStyle w:val="GDD-Category1"/>
       </w:pPr>
-      <w:bookmarkStart w:id="158" w:name="_Toc181487327"/>
+      <w:bookmarkStart w:id="161" w:name="_Toc181487327"/>
       <w:r>
         <w:t>Cut scenes</w:t>
       </w:r>
-      <w:bookmarkEnd w:id="158"/>
+      <w:bookmarkEnd w:id="161"/>
     </w:p>
     <w:p>
       <w:pPr>
@@ -18775,11 +19806,11 @@
           <w:sz w:val="32"/>
         </w:rPr>
       </w:pPr>
-      <w:bookmarkStart w:id="159" w:name="_Toc181487328"/>
+      <w:bookmarkStart w:id="162" w:name="_Toc181487328"/>
       <w:r>
         <w:t>Miscellaneous</w:t>
       </w:r>
-      <w:bookmarkEnd w:id="159"/>
+      <w:bookmarkEnd w:id="162"/>
     </w:p>
     <w:p>
       <w:pPr>
@@ -18804,12 +19835,12 @@
         </w:numPr>
         <w:ind w:left="432" w:hanging="432"/>
       </w:pPr>
-      <w:bookmarkStart w:id="160" w:name="_Toc181487329"/>
+      <w:bookmarkStart w:id="163" w:name="_Toc181487329"/>
       <w:r>
         <w:lastRenderedPageBreak/>
         <w:t>Appendices</w:t>
       </w:r>
-      <w:bookmarkEnd w:id="160"/>
+      <w:bookmarkEnd w:id="163"/>
     </w:p>
     <w:p>
       <w:pPr>
@@ -18841,21 +19872,21 @@
           <w:numId w:val="35"/>
         </w:numPr>
       </w:pPr>
-      <w:bookmarkStart w:id="161" w:name="_Toc181487330"/>
+      <w:bookmarkStart w:id="164" w:name="_Toc181487330"/>
       <w:r>
         <w:t>Asset List</w:t>
       </w:r>
-      <w:bookmarkEnd w:id="161"/>
+      <w:bookmarkEnd w:id="164"/>
     </w:p>
     <w:p>
       <w:pPr>
         <w:pStyle w:val="GDD-Category2"/>
       </w:pPr>
-      <w:bookmarkStart w:id="162" w:name="_Toc181487331"/>
+      <w:bookmarkStart w:id="165" w:name="_Toc181487331"/>
       <w:r>
         <w:t>Art</w:t>
       </w:r>
-      <w:bookmarkEnd w:id="162"/>
+      <w:bookmarkEnd w:id="165"/>
     </w:p>
     <w:p>
       <w:pPr>
@@ -18929,11 +19960,11 @@
       <w:pPr>
         <w:pStyle w:val="GDD-Category2"/>
       </w:pPr>
-      <w:bookmarkStart w:id="163" w:name="_Toc181487332"/>
+      <w:bookmarkStart w:id="166" w:name="_Toc181487332"/>
       <w:r>
         <w:t>Sound</w:t>
       </w:r>
-      <w:bookmarkEnd w:id="163"/>
+      <w:bookmarkEnd w:id="166"/>
     </w:p>
     <w:p>
       <w:pPr>
@@ -18978,11 +20009,11 @@
       <w:pPr>
         <w:pStyle w:val="GDD-Category2"/>
       </w:pPr>
-      <w:bookmarkStart w:id="164" w:name="_Toc181487333"/>
+      <w:bookmarkStart w:id="167" w:name="_Toc181487333"/>
       <w:r>
         <w:t>Music</w:t>
       </w:r>
-      <w:bookmarkEnd w:id="164"/>
+      <w:bookmarkEnd w:id="167"/>
     </w:p>
     <w:p>
       <w:pPr>
@@ -19040,11 +20071,11 @@
       <w:pPr>
         <w:pStyle w:val="GDD-Category2"/>
       </w:pPr>
-      <w:bookmarkStart w:id="165" w:name="_Toc181487334"/>
+      <w:bookmarkStart w:id="168" w:name="_Toc181487334"/>
       <w:r>
         <w:t>Voice</w:t>
       </w:r>
-      <w:bookmarkEnd w:id="165"/>
+      <w:bookmarkEnd w:id="168"/>
     </w:p>
     <w:p>
       <w:pPr>
@@ -20751,7 +21782,7 @@
       </w:r>
     </w:p>
   </w:comment>
-  <w:comment w:id="95" w:author="Nemo Cedillo" w:date="2024-11-01T23:46:00Z" w:initials="NC">
+  <w:comment w:id="94" w:author="Nemo Cedillo" w:date="2024-11-01T18:48:00Z" w:initials="NC">
     <w:p>
       <w:pPr>
         <w:pStyle w:val="CommentText"/>
@@ -20763,35 +21794,11 @@
         <w:annotationRef/>
       </w:r>
       <w:r>
-        <w:t xml:space="preserve">All items in the game. </w:t>
-      </w:r>
-    </w:p>
-    <w:p>
-      <w:pPr>
-        <w:pStyle w:val="CommentText"/>
-      </w:pPr>
-      <w:r>
-        <w:t>Can be broken down into sections.</w:t>
-      </w:r>
-    </w:p>
-    <w:p>
-      <w:pPr>
-        <w:pStyle w:val="CommentText"/>
-      </w:pPr>
-      <w:r>
-        <w:t>Utilize tables and charts for better visualizations.</w:t>
-      </w:r>
-    </w:p>
-    <w:p>
-      <w:pPr>
-        <w:pStyle w:val="CommentText"/>
-      </w:pPr>
-      <w:r>
-        <w:t>Use statistics if possible.</w:t>
+        <w:t>Include physical looks and characteristics.</w:t>
       </w:r>
     </w:p>
   </w:comment>
-  <w:comment w:id="98" w:author="Nemo Cedillo" w:date="2024-11-01T23:51:00Z" w:initials="NC">
+  <w:comment w:id="95" w:author="Nemo Cedillo" w:date="2024-11-01T23:17:00Z" w:initials="NC">
     <w:p>
       <w:pPr>
         <w:pStyle w:val="CommentText"/>
@@ -20803,19 +21810,11 @@
         <w:annotationRef/>
       </w:r>
       <w:r>
-        <w:t>Description of the level.</w:t>
-      </w:r>
-    </w:p>
-    <w:p>
-      <w:pPr>
-        <w:pStyle w:val="CommentText"/>
-      </w:pPr>
-      <w:r>
-        <w:t>Maybe easier to utilize tables or charts to condense information.</w:t>
+        <w:t>Include GIF animations if possible.</w:t>
       </w:r>
     </w:p>
   </w:comment>
-  <w:comment w:id="100" w:author="Nemo Cedillo" w:date="2024-11-01T23:17:00Z" w:initials="NC">
+  <w:comment w:id="96" w:author="Nemo Cedillo" w:date="2024-11-01T23:40:00Z" w:initials="NC">
     <w:p>
       <w:pPr>
         <w:pStyle w:val="CommentText"/>
@@ -20827,11 +21826,11 @@
         <w:annotationRef/>
       </w:r>
       <w:r>
-        <w:t>General description or blog of the level.</w:t>
+        <w:t>Utilize charts, or tables to give statistics.</w:t>
       </w:r>
     </w:p>
   </w:comment>
-  <w:comment w:id="102" w:author="Nemo Cedillo" w:date="2024-11-01T23:17:00Z" w:initials="NC">
+  <w:comment w:id="98" w:author="Nemo Cedillo" w:date="2024-11-01T23:46:00Z" w:initials="NC">
     <w:p>
       <w:pPr>
         <w:pStyle w:val="CommentText"/>
@@ -20843,11 +21842,35 @@
         <w:annotationRef/>
       </w:r>
       <w:r>
-        <w:t>Cut scene?  Mission briefing?</w:t>
+        <w:t xml:space="preserve">All items in the game. </w:t>
+      </w:r>
+    </w:p>
+    <w:p>
+      <w:pPr>
+        <w:pStyle w:val="CommentText"/>
+      </w:pPr>
+      <w:r>
+        <w:t>Can be broken down into sections.</w:t>
+      </w:r>
+    </w:p>
+    <w:p>
+      <w:pPr>
+        <w:pStyle w:val="CommentText"/>
+      </w:pPr>
+      <w:r>
+        <w:t>Utilize tables and charts for better visualizations.</w:t>
+      </w:r>
+    </w:p>
+    <w:p>
+      <w:pPr>
+        <w:pStyle w:val="CommentText"/>
+      </w:pPr>
+      <w:r>
+        <w:t>Use statistics if possible.</w:t>
       </w:r>
     </w:p>
   </w:comment>
-  <w:comment w:id="106" w:author="Nemo Cedillo" w:date="2024-11-01T23:17:00Z" w:initials="NC">
+  <w:comment w:id="101" w:author="Nemo Cedillo" w:date="2024-11-01T23:51:00Z" w:initials="NC">
     <w:p>
       <w:pPr>
         <w:pStyle w:val="CommentText"/>
@@ -20859,11 +21882,19 @@
         <w:annotationRef/>
       </w:r>
       <w:r>
-        <w:t>Include a physical layout or image if possible.</w:t>
+        <w:t>Description of the level.</w:t>
+      </w:r>
+    </w:p>
+    <w:p>
+      <w:pPr>
+        <w:pStyle w:val="CommentText"/>
+      </w:pPr>
+      <w:r>
+        <w:t>Maybe easier to utilize tables or charts to condense information.</w:t>
       </w:r>
     </w:p>
   </w:comment>
-  <w:comment w:id="117" w:author="Nemo Cedillo" w:date="2024-11-01T23:18:00Z" w:initials="NC">
+  <w:comment w:id="103" w:author="Nemo Cedillo" w:date="2024-11-01T23:17:00Z" w:initials="NC">
     <w:p>
       <w:pPr>
         <w:pStyle w:val="CommentText"/>
@@ -20875,19 +21906,11 @@
         <w:annotationRef/>
       </w:r>
       <w:r>
-        <w:t>A graphical description of how each screen is related to every other.</w:t>
-      </w:r>
-    </w:p>
-    <w:p>
-      <w:pPr>
-        <w:pStyle w:val="CommentText"/>
-      </w:pPr>
-      <w:r>
-        <w:t>Possibly best to use a flow chart, or an image to image basis for screen flow.</w:t>
+        <w:t>General description or blog of the level.</w:t>
       </w:r>
     </w:p>
   </w:comment>
-  <w:comment w:id="119" w:author="Nemo Cedillo" w:date="2024-11-01T23:18:00Z" w:initials="NC">
+  <w:comment w:id="105" w:author="Nemo Cedillo" w:date="2024-11-01T23:17:00Z" w:initials="NC">
     <w:p>
       <w:pPr>
         <w:pStyle w:val="CommentText"/>
@@ -20899,11 +21922,11 @@
         <w:annotationRef/>
       </w:r>
       <w:r>
-        <w:t>What is the purpose of each screen?</w:t>
+        <w:t>Cut scene?  Mission briefing?</w:t>
       </w:r>
     </w:p>
   </w:comment>
-  <w:comment w:id="122" w:author="Nemo Cedillo" w:date="2024-11-01T23:19:00Z" w:initials="NC">
+  <w:comment w:id="109" w:author="Nemo Cedillo" w:date="2024-11-01T23:17:00Z" w:initials="NC">
     <w:p>
       <w:pPr>
         <w:pStyle w:val="CommentText"/>
@@ -20915,11 +21938,11 @@
         <w:annotationRef/>
       </w:r>
       <w:r>
-        <w:t>How does the player see the HUD?</w:t>
+        <w:t>Include a physical layout or image if possible.</w:t>
       </w:r>
     </w:p>
   </w:comment>
-  <w:comment w:id="124" w:author="Nemo Cedillo" w:date="2024-11-01T23:52:00Z" w:initials="NC">
+  <w:comment w:id="120" w:author="Nemo Cedillo" w:date="2024-11-01T23:18:00Z" w:initials="NC">
     <w:p>
       <w:pPr>
         <w:pStyle w:val="CommentText"/>
@@ -20931,7 +21954,7 @@
         <w:annotationRef/>
       </w:r>
       <w:r>
-        <w:t>Provide visualizations, as well as annotations to images to provide directional descriptions.</w:t>
+        <w:t>A graphical description of how each screen is related to every other.</w:t>
       </w:r>
     </w:p>
     <w:p>
@@ -20939,11 +21962,11 @@
         <w:pStyle w:val="CommentText"/>
       </w:pPr>
       <w:r>
-        <w:t>May use or copy a flow chart as well for easier association.</w:t>
+        <w:t>Possibly best to use a flow chart, or an image to image basis for screen flow.</w:t>
       </w:r>
     </w:p>
   </w:comment>
-  <w:comment w:id="129" w:author="Nemo Cedillo" w:date="2024-11-01T19:07:00Z" w:initials="NC">
+  <w:comment w:id="122" w:author="Nemo Cedillo" w:date="2024-11-01T23:18:00Z" w:initials="NC">
     <w:p>
       <w:pPr>
         <w:pStyle w:val="CommentText"/>
@@ -20955,19 +21978,11 @@
         <w:annotationRef/>
       </w:r>
       <w:r>
-        <w:t>How does the game player control the game?   What are the specific commands?</w:t>
-      </w:r>
-    </w:p>
-    <w:p>
-      <w:pPr>
-        <w:pStyle w:val="CommentText"/>
-      </w:pPr>
-      <w:r>
-        <w:t>Include visuals and a legend as well.</w:t>
+        <w:t>What is the purpose of each screen?</w:t>
       </w:r>
     </w:p>
   </w:comment>
-  <w:comment w:id="133" w:author="Nemo Cedillo" w:date="2024-11-01T23:22:00Z" w:initials="NC">
+  <w:comment w:id="125" w:author="Nemo Cedillo" w:date="2024-11-01T23:19:00Z" w:initials="NC">
     <w:p>
       <w:pPr>
         <w:pStyle w:val="CommentText"/>
@@ -20979,27 +21994,11 @@
         <w:annotationRef/>
       </w:r>
       <w:r>
-        <w:t>Include a title and description of each music.</w:t>
-      </w:r>
-    </w:p>
-    <w:p>
-      <w:pPr>
-        <w:pStyle w:val="CommentText"/>
-      </w:pPr>
-      <w:r>
-        <w:t>Describe the purpose of the music, and what it is meant to be conveyed.</w:t>
-      </w:r>
-    </w:p>
-    <w:p>
-      <w:pPr>
-        <w:pStyle w:val="CommentText"/>
-      </w:pPr>
-      <w:r>
-        <w:t>Include MP3 or sound file.</w:t>
+        <w:t>How does the player see the HUD?</w:t>
       </w:r>
     </w:p>
   </w:comment>
-  <w:comment w:id="135" w:author="Nemo Cedillo" w:date="2024-11-01T23:23:00Z" w:initials="NC">
+  <w:comment w:id="127" w:author="Nemo Cedillo" w:date="2024-11-01T23:52:00Z" w:initials="NC">
     <w:p>
       <w:pPr>
         <w:pStyle w:val="CommentText"/>
@@ -21011,7 +22010,7 @@
         <w:annotationRef/>
       </w:r>
       <w:r>
-        <w:t>Include a description and title to each SFX.</w:t>
+        <w:t>Provide visualizations, as well as annotations to images to provide directional descriptions.</w:t>
       </w:r>
     </w:p>
     <w:p>
@@ -21019,19 +22018,11 @@
         <w:pStyle w:val="CommentText"/>
       </w:pPr>
       <w:r>
-        <w:t>Include a purpose.</w:t>
-      </w:r>
-    </w:p>
-    <w:p>
-      <w:pPr>
-        <w:pStyle w:val="CommentText"/>
-      </w:pPr>
-      <w:r>
-        <w:t>Include a sound file.</w:t>
+        <w:t>May use or copy a flow chart as well for easier association.</w:t>
       </w:r>
     </w:p>
   </w:comment>
-  <w:comment w:id="137" w:author="Nemo Cedillo" w:date="2024-11-01T23:23:00Z" w:initials="NC">
+  <w:comment w:id="132" w:author="Nemo Cedillo" w:date="2024-11-01T19:07:00Z" w:initials="NC">
     <w:p>
       <w:pPr>
         <w:pStyle w:val="CommentText"/>
@@ -21043,7 +22034,7 @@
         <w:annotationRef/>
       </w:r>
       <w:r>
-        <w:t>Tutorial, control menu, etc…</w:t>
+        <w:t>How does the game player control the game?   What are the specific commands?</w:t>
       </w:r>
     </w:p>
     <w:p>
@@ -21051,11 +22042,11 @@
         <w:pStyle w:val="CommentText"/>
       </w:pPr>
       <w:r>
-        <w:t>Anything to help the player understand how to play the game.</w:t>
+        <w:t>Include visuals and a legend as well.</w:t>
       </w:r>
     </w:p>
   </w:comment>
-  <w:comment w:id="139" w:author="Nemo Cedillo" w:date="2024-11-01T23:54:00Z" w:initials="NC">
+  <w:comment w:id="136" w:author="Nemo Cedillo" w:date="2024-11-01T23:22:00Z" w:initials="NC">
     <w:p>
       <w:pPr>
         <w:pStyle w:val="CommentText"/>
@@ -21067,51 +22058,27 @@
         <w:annotationRef/>
       </w:r>
       <w:r>
-        <w:t>Do not put specific details of specific characters. Instead categorize characters and describe what their functions may be in the game.</w:t>
+        <w:t>Include a title and description of each music.</w:t>
       </w:r>
     </w:p>
     <w:p>
       <w:pPr>
         <w:pStyle w:val="CommentText"/>
       </w:pPr>
+      <w:r>
+        <w:t>Describe the purpose of the music, and what it is meant to be conveyed.</w:t>
+      </w:r>
     </w:p>
     <w:p>
       <w:pPr>
         <w:pStyle w:val="CommentText"/>
       </w:pPr>
       <w:r>
-        <w:t>Examples:</w:t>
-      </w:r>
-    </w:p>
-    <w:p>
-      <w:pPr>
-        <w:pStyle w:val="CommentText"/>
-        <w:ind w:left="300"/>
-      </w:pPr>
-      <w:r>
-        <w:t>Enemy types and how they operate.</w:t>
-      </w:r>
-    </w:p>
-    <w:p>
-      <w:pPr>
-        <w:pStyle w:val="CommentText"/>
-        <w:ind w:left="300"/>
-      </w:pPr>
-      <w:r>
-        <w:t>Traders and merchants vs Interactable NPCs.</w:t>
-      </w:r>
-    </w:p>
-    <w:p>
-      <w:pPr>
-        <w:pStyle w:val="CommentText"/>
-        <w:ind w:left="300"/>
-      </w:pPr>
-      <w:r>
-        <w:t>NPCs the player cannot interact with vs NPCs that the player can interact with or recruit.</w:t>
+        <w:t>Include MP3 or sound file.</w:t>
       </w:r>
     </w:p>
   </w:comment>
-  <w:comment w:id="141" w:author="Nemo Cedillo" w:date="2024-11-01T19:08:00Z" w:initials="NC">
+  <w:comment w:id="138" w:author="Nemo Cedillo" w:date="2024-11-01T23:23:00Z" w:initials="NC">
     <w:p>
       <w:pPr>
         <w:pStyle w:val="CommentText"/>
@@ -21123,11 +22090,27 @@
         <w:annotationRef/>
       </w:r>
       <w:r>
-        <w:t>The active opponent that plays against the game player and therefore requires strategic decision making (example, Civilization or Chess, how is it to be designed?</w:t>
+        <w:t>Include a description and title to each SFX.</w:t>
+      </w:r>
+    </w:p>
+    <w:p>
+      <w:pPr>
+        <w:pStyle w:val="CommentText"/>
+      </w:pPr>
+      <w:r>
+        <w:t>Include a purpose.</w:t>
+      </w:r>
+    </w:p>
+    <w:p>
+      <w:pPr>
+        <w:pStyle w:val="CommentText"/>
+      </w:pPr>
+      <w:r>
+        <w:t>Include a sound file.</w:t>
       </w:r>
     </w:p>
   </w:comment>
-  <w:comment w:id="143" w:author="Nemo Cedillo" w:date="2024-11-01T23:24:00Z" w:initials="NC">
+  <w:comment w:id="140" w:author="Nemo Cedillo" w:date="2024-11-01T23:23:00Z" w:initials="NC">
     <w:p>
       <w:pPr>
         <w:pStyle w:val="CommentText"/>
@@ -21139,7 +22122,7 @@
         <w:annotationRef/>
       </w:r>
       <w:r>
-        <w:t>Enemy pathways.</w:t>
+        <w:t>Tutorial, control menu, etc…</w:t>
       </w:r>
     </w:p>
     <w:p>
@@ -21147,19 +22130,11 @@
         <w:pStyle w:val="CommentText"/>
       </w:pPr>
       <w:r>
-        <w:t>How villains and monsters engages the player.</w:t>
-      </w:r>
-    </w:p>
-    <w:p>
-      <w:pPr>
-        <w:pStyle w:val="CommentText"/>
-      </w:pPr>
-      <w:r>
-        <w:t>How will the villain and monster interact or operate during gameplay?</w:t>
+        <w:t>Anything to help the player understand how to play the game.</w:t>
       </w:r>
     </w:p>
   </w:comment>
-  <w:comment w:id="145" w:author="Nemo Cedillo" w:date="2024-11-01T23:24:00Z" w:initials="NC">
+  <w:comment w:id="142" w:author="Nemo Cedillo" w:date="2024-11-01T23:54:00Z" w:initials="NC">
     <w:p>
       <w:pPr>
         <w:pStyle w:val="CommentText"/>
@@ -21171,19 +22146,51 @@
         <w:annotationRef/>
       </w:r>
       <w:r>
-        <w:t>NPC Characters or such.</w:t>
+        <w:t>Do not put specific details of specific characters. Instead categorize characters and describe what their functions may be in the game.</w:t>
       </w:r>
     </w:p>
     <w:p>
       <w:pPr>
         <w:pStyle w:val="CommentText"/>
       </w:pPr>
-      <w:r>
-        <w:t>Can also become hostile as well.</w:t>
+    </w:p>
+    <w:p>
+      <w:pPr>
+        <w:pStyle w:val="CommentText"/>
+      </w:pPr>
+      <w:r>
+        <w:t>Examples:</w:t>
+      </w:r>
+    </w:p>
+    <w:p>
+      <w:pPr>
+        <w:pStyle w:val="CommentText"/>
+        <w:ind w:left="300"/>
+      </w:pPr>
+      <w:r>
+        <w:t>Enemy types and how they operate.</w:t>
+      </w:r>
+    </w:p>
+    <w:p>
+      <w:pPr>
+        <w:pStyle w:val="CommentText"/>
+        <w:ind w:left="300"/>
+      </w:pPr>
+      <w:r>
+        <w:t>Traders and merchants vs Interactable NPCs.</w:t>
+      </w:r>
+    </w:p>
+    <w:p>
+      <w:pPr>
+        <w:pStyle w:val="CommentText"/>
+        <w:ind w:left="300"/>
+      </w:pPr>
+      <w:r>
+        <w:t>NPCs the player cannot interact with vs NPCs that the player can interact with or recruit.</w:t>
       </w:r>
     </w:p>
   </w:comment>
-  <w:comment w:id="147" w:author="Nemo Cedillo" w:date="2024-11-01T23:25:00Z" w:initials="NC">
+  <w:comment w:id="144" w:author="Nemo Cedillo" w:date="2024-11-01T19:08:00Z" w:initials="NC">
     <w:p>
       <w:pPr>
         <w:pStyle w:val="CommentText"/>
@@ -21195,11 +22202,83 @@
         <w:annotationRef/>
       </w:r>
       <w:r>
+        <w:t>The active opponent that plays against the game player and therefore requires strategic decision making (example, Civilization or Chess, how is it to be designed?</w:t>
+      </w:r>
+    </w:p>
+  </w:comment>
+  <w:comment w:id="146" w:author="Nemo Cedillo" w:date="2024-11-01T23:24:00Z" w:initials="NC">
+    <w:p>
+      <w:pPr>
+        <w:pStyle w:val="CommentText"/>
+      </w:pPr>
+      <w:r>
+        <w:rPr>
+          <w:rStyle w:val="CommentReference"/>
+        </w:rPr>
+        <w:annotationRef/>
+      </w:r>
+      <w:r>
+        <w:t>Enemy pathways.</w:t>
+      </w:r>
+    </w:p>
+    <w:p>
+      <w:pPr>
+        <w:pStyle w:val="CommentText"/>
+      </w:pPr>
+      <w:r>
+        <w:t>How villains and monsters engages the player.</w:t>
+      </w:r>
+    </w:p>
+    <w:p>
+      <w:pPr>
+        <w:pStyle w:val="CommentText"/>
+      </w:pPr>
+      <w:r>
+        <w:t>How will the villain and monster interact or operate during gameplay?</w:t>
+      </w:r>
+    </w:p>
+  </w:comment>
+  <w:comment w:id="148" w:author="Nemo Cedillo" w:date="2024-11-01T23:24:00Z" w:initials="NC">
+    <w:p>
+      <w:pPr>
+        <w:pStyle w:val="CommentText"/>
+      </w:pPr>
+      <w:r>
+        <w:rPr>
+          <w:rStyle w:val="CommentReference"/>
+        </w:rPr>
+        <w:annotationRef/>
+      </w:r>
+      <w:r>
+        <w:t>NPC Characters or such.</w:t>
+      </w:r>
+    </w:p>
+    <w:p>
+      <w:pPr>
+        <w:pStyle w:val="CommentText"/>
+      </w:pPr>
+      <w:r>
+        <w:t>Can also become hostile as well.</w:t>
+      </w:r>
+    </w:p>
+  </w:comment>
+  <w:comment w:id="150" w:author="Nemo Cedillo" w:date="2024-11-01T23:25:00Z" w:initials="NC">
+    <w:p>
+      <w:pPr>
+        <w:pStyle w:val="CommentText"/>
+      </w:pPr>
+      <w:r>
+        <w:rPr>
+          <w:rStyle w:val="CommentReference"/>
+        </w:rPr>
+        <w:annotationRef/>
+      </w:r>
+      <w:r>
         <w:t>NPCs that can help the player.</w:t>
       </w:r>
     </w:p>
   </w:comment>
-  <w:comment w:id="152" w:author="Nemo Cedillo" w:date="2024-11-01T19:09:00Z" w:initials="NC">
+  <w:comment w:id="155" w:author="Nemo Cedillo" w:date="2024-11-01T19:09:00Z" w:initials="NC">
     <w:p>
       <w:pPr>
         <w:pStyle w:val="CommentText"/>
@@ -21291,6 +22370,9 @@
   <w15:commentEx w15:paraId="2FA5697A" w15:done="0"/>
   <w15:commentEx w15:paraId="77CC2B82" w15:done="0"/>
   <w15:commentEx w15:paraId="6EAE1149" w15:done="0"/>
+  <w15:commentEx w15:paraId="6F46248D" w15:done="0"/>
+  <w15:commentEx w15:paraId="70F5259D" w15:done="0"/>
+  <w15:commentEx w15:paraId="07B0E390" w15:done="0"/>
   <w15:commentEx w15:paraId="26C63B95" w15:done="0"/>
   <w15:commentEx w15:paraId="7A96846B" w15:done="0"/>
   <w15:commentEx w15:paraId="7B62E4DE" w15:done="0"/>
@@ -21357,6 +22439,9 @@
   <w16cex:commentExtensible w16cex:durableId="2EC8AE3B" w16cex:dateUtc="2024-11-01T23:48:00Z"/>
   <w16cex:commentExtensible w16cex:durableId="6F5528C7" w16cex:dateUtc="2024-11-02T04:17:00Z"/>
   <w16cex:commentExtensible w16cex:durableId="70054084" w16cex:dateUtc="2024-11-02T04:40:00Z"/>
+  <w16cex:commentExtensible w16cex:durableId="24D08F89" w16cex:dateUtc="2024-11-01T23:48:00Z"/>
+  <w16cex:commentExtensible w16cex:durableId="58CDC173" w16cex:dateUtc="2024-11-02T04:17:00Z"/>
+  <w16cex:commentExtensible w16cex:durableId="08E9831C" w16cex:dateUtc="2024-11-02T04:40:00Z"/>
   <w16cex:commentExtensible w16cex:durableId="0165830A" w16cex:dateUtc="2024-11-02T04:46:00Z"/>
   <w16cex:commentExtensible w16cex:durableId="526568E3" w16cex:dateUtc="2024-11-02T04:51:00Z"/>
   <w16cex:commentExtensible w16cex:durableId="6E539CC0" w16cex:dateUtc="2024-11-02T04:17:00Z"/>
@@ -21423,6 +22508,9 @@
   <w16cid:commentId w16cid:paraId="2FA5697A" w16cid:durableId="2EC8AE3B"/>
   <w16cid:commentId w16cid:paraId="77CC2B82" w16cid:durableId="6F5528C7"/>
   <w16cid:commentId w16cid:paraId="6EAE1149" w16cid:durableId="70054084"/>
+  <w16cid:commentId w16cid:paraId="6F46248D" w16cid:durableId="24D08F89"/>
+  <w16cid:commentId w16cid:paraId="70F5259D" w16cid:durableId="58CDC173"/>
+  <w16cid:commentId w16cid:paraId="07B0E390" w16cid:durableId="08E9831C"/>
   <w16cid:commentId w16cid:paraId="26C63B95" w16cid:durableId="0165830A"/>
   <w16cid:commentId w16cid:paraId="7A96846B" w16cid:durableId="526568E3"/>
   <w16cid:commentId w16cid:paraId="7B62E4DE" w16cid:durableId="6E539CC0"/>
@@ -21667,7 +22755,7 @@
         <w:rFonts w:ascii="Times New Roman" w:eastAsia="Calibri" w:hAnsi="Times New Roman" w:cs="Times New Roman" w:hint="default"/>
       </w:rPr>
     </w:lvl>
-    <w:lvl w:ilvl="1" w:tplc="04090003" w:tentative="1">
+    <w:lvl w:ilvl="1" w:tplc="04090003">
       <w:start w:val="1"/>
       <w:numFmt w:val="bullet"/>
       <w:lvlText w:val="o"/>

</xml_diff>